<commit_message>
REPORTGEN-669: update reports from AKA
</commit_message>
<xml_diff>
--- a/CastReporting.Reporting.Core/Templates/Application/Compliance reports/MIPS Reduction Compliance Report.docx
+++ b/CastReporting.Reporting.Core/Templates/Application/Compliance reports/MIPS Reduction Compliance Report.docx
@@ -5213,6 +5213,7 @@
       <w:bookmarkStart w:id="3" w:name="_Toc531949634"/>
       <w:bookmarkStart w:id="4" w:name="_Toc41377756"/>
       <w:bookmarkStart w:id="5" w:name="_Toc41378051"/>
+      <w:bookmarkStart w:id="6" w:name="_Toc44316406"/>
       <w:r>
         <w:t>Table of Content</w:t>
       </w:r>
@@ -5221,6 +5222,7 @@
       <w:bookmarkEnd w:id="3"/>
       <w:bookmarkEnd w:id="4"/>
       <w:bookmarkEnd w:id="5"/>
+      <w:bookmarkEnd w:id="6"/>
       <w:r>
         <w:rPr>
           <w:rFonts w:asciiTheme="majorHAnsi" w:hAnsiTheme="majorHAnsi"/>
@@ -5450,7 +5452,7 @@
           <w:rFonts w:eastAsia="Calibri"/>
           <w:noProof/>
         </w:rPr>
-        <w:t>MIPS Reduction Index Summary</w:t>
+        <w:t>MIPS Reduction Index vulnerabilities</w:t>
       </w:r>
     </w:p>
     <w:p>
@@ -5692,53 +5694,6 @@
     </w:p>
     <w:p>
       <w:pPr>
-        <w:pStyle w:val="TOC2"/>
-        <w:tabs>
-          <w:tab w:val="left" w:pos="1200"/>
-        </w:tabs>
-        <w:rPr>
-          <w:rFonts w:asciiTheme="minorHAnsi" w:eastAsiaTheme="minorEastAsia" w:hAnsiTheme="minorHAnsi" w:cstheme="minorBidi"/>
-          <w:smallCaps w:val="0"/>
-          <w:noProof/>
-          <w:color w:val="auto"/>
-          <w:sz w:val="22"/>
-          <w:szCs w:val="22"/>
-          <w:lang w:eastAsia="en-US"/>
-        </w:rPr>
-      </w:pPr>
-      <w:r>
-        <w:rPr>
-          <w:noProof/>
-          <w14:scene3d>
-            <w14:camera w14:prst="orthographicFront"/>
-            <w14:lightRig w14:rig="threePt" w14:dir="t">
-              <w14:rot w14:lat="0" w14:lon="0" w14:rev="0"/>
-            </w14:lightRig>
-          </w14:scene3d>
-        </w:rPr>
-        <w:t>3.2.</w:t>
-      </w:r>
-      <w:r>
-        <w:rPr>
-          <w:rFonts w:asciiTheme="minorHAnsi" w:eastAsiaTheme="minorEastAsia" w:hAnsiTheme="minorHAnsi" w:cstheme="minorBidi"/>
-          <w:smallCaps w:val="0"/>
-          <w:noProof/>
-          <w:color w:val="auto"/>
-          <w:sz w:val="22"/>
-          <w:szCs w:val="22"/>
-          <w:lang w:eastAsia="en-US"/>
-        </w:rPr>
-        <w:tab/>
-      </w:r>
-      <w:r>
-        <w:rPr>
-          <w:noProof/>
-        </w:rPr>
-        <w:t>About CAST Security</w:t>
-      </w:r>
-    </w:p>
-    <w:p>
-      <w:pPr>
         <w:ind w:left="0" w:right="657"/>
         <w:rPr>
           <w:sz w:val="16"/>
@@ -5765,49 +5720,68 @@
         <w:lastRenderedPageBreak/>
         <w:t xml:space="preserve"> </w:t>
       </w:r>
-      <w:bookmarkStart w:id="6" w:name="_Toc531865296"/>
-      <w:bookmarkStart w:id="7" w:name="_Toc531949425"/>
-      <w:bookmarkStart w:id="8" w:name="_Toc531949635"/>
-      <w:bookmarkStart w:id="9" w:name="_Toc41377757"/>
-      <w:bookmarkStart w:id="10" w:name="_Toc41378052"/>
+      <w:bookmarkStart w:id="7" w:name="_Toc531865296"/>
+      <w:bookmarkStart w:id="8" w:name="_Toc531949425"/>
+      <w:bookmarkStart w:id="9" w:name="_Toc531949635"/>
+      <w:bookmarkStart w:id="10" w:name="_Toc41377757"/>
+      <w:bookmarkStart w:id="11" w:name="_Toc41378052"/>
+      <w:bookmarkStart w:id="12" w:name="_Toc44316407"/>
       <w:r>
         <w:t>Introduction</w:t>
       </w:r>
-      <w:bookmarkEnd w:id="6"/>
       <w:bookmarkEnd w:id="7"/>
       <w:bookmarkEnd w:id="8"/>
       <w:bookmarkEnd w:id="9"/>
       <w:bookmarkEnd w:id="10"/>
+      <w:bookmarkEnd w:id="11"/>
+      <w:bookmarkEnd w:id="12"/>
     </w:p>
     <w:p>
       <w:pPr>
         <w:spacing w:after="0" w:line="240" w:lineRule="auto"/>
         <w:ind w:right="657"/>
-      </w:pPr>
-      <w:bookmarkStart w:id="11" w:name="_Hlk530663297"/>
+        <w:rPr>
+          <w:rFonts w:asciiTheme="minorHAnsi" w:hAnsiTheme="minorHAnsi" w:cstheme="minorHAnsi"/>
+          <w:sz w:val="20"/>
+          <w:szCs w:val="22"/>
+        </w:rPr>
+      </w:pPr>
+      <w:bookmarkStart w:id="13" w:name="_Hlk530663297"/>
       <w:r>
-        <w:t xml:space="preserve">This assessment is an effort to determine the </w:t>
+        <w:rPr>
+          <w:rFonts w:asciiTheme="minorHAnsi" w:hAnsiTheme="minorHAnsi" w:cstheme="minorHAnsi"/>
+          <w:sz w:val="20"/>
+          <w:szCs w:val="22"/>
+        </w:rPr>
+        <w:t xml:space="preserve">Most hardware and software packages in the Mainframe world are licensed based on the size of the machine, or the number of MIPS (Million Instructions per Second). The total cost per MIPS varies between 3,000$ and 5,000$ per year, including all hardware and software costs. Consequently, IT departments everywhere must squeeze greater operational efficiencies out of their systems or face spiraling costs. </w:t>
       </w:r>
       <w:r>
-        <w:t xml:space="preserve">security health of </w:t>
+        <w:rPr>
+          <w:rFonts w:asciiTheme="minorHAnsi" w:hAnsiTheme="minorHAnsi" w:cstheme="minorHAnsi"/>
+          <w:sz w:val="20"/>
+          <w:szCs w:val="22"/>
+        </w:rPr>
+        <w:t>Also</w:t>
       </w:r>
       <w:r>
-        <w:t>the</w:t>
-      </w:r>
-      <w:r>
-        <w:t xml:space="preserve"> application and identify some of the root causes of current Security concerns, as well as any risks of future degradation. This assessment uses the CAST Application Intelligence Platform (AIP) to automatically scan the implementation of these applications to review the architecture, design, and code against </w:t>
-      </w:r>
-      <w:r>
-        <w:t>OWASP standards</w:t>
-      </w:r>
-      <w:r>
-        <w:t xml:space="preserve">. </w:t>
+        <w:rPr>
+          <w:rFonts w:asciiTheme="minorHAnsi" w:hAnsiTheme="minorHAnsi" w:cstheme="minorHAnsi"/>
+          <w:sz w:val="20"/>
+          <w:szCs w:val="22"/>
+        </w:rPr>
+        <w:t>, there are different locations where excessive MIPS usage might be spent. such as – Application Logic, SQL commands, and Data Models.</w:t>
       </w:r>
     </w:p>
     <w:p>
       <w:pPr>
         <w:spacing w:after="0" w:line="240" w:lineRule="auto"/>
         <w:ind w:right="657"/>
+        <w:rPr>
+          <w:rFonts w:asciiTheme="minorHAnsi" w:hAnsiTheme="minorHAnsi" w:cstheme="minorHAnsi"/>
+          <w:noProof/>
+          <w:sz w:val="24"/>
+          <w:szCs w:val="22"/>
+        </w:rPr>
       </w:pPr>
     </w:p>
     <w:p>
@@ -5816,30 +5790,43 @@
         <w:ind w:right="657"/>
       </w:pPr>
       <w:r>
-        <w:t xml:space="preserve">CAST AIP </w:t>
+        <w:rPr>
+          <w:rFonts w:asciiTheme="minorHAnsi" w:hAnsiTheme="minorHAnsi" w:cstheme="minorHAnsi"/>
+          <w:sz w:val="20"/>
+          <w:szCs w:val="22"/>
+        </w:rPr>
+        <w:t xml:space="preserve">This assessment is an effort to identify </w:t>
       </w:r>
       <w:r>
-        <w:t xml:space="preserve">adapts the quality rules from best-in-class industry standards (OWASP, CWE, CISQ). With its unique ability to </w:t>
+        <w:rPr>
+          <w:rFonts w:asciiTheme="minorHAnsi" w:hAnsiTheme="minorHAnsi" w:cstheme="minorHAnsi"/>
+          <w:sz w:val="20"/>
+          <w:szCs w:val="22"/>
+        </w:rPr>
+        <w:t xml:space="preserve">the </w:t>
       </w:r>
       <w:r>
-        <w:t>perform</w:t>
+        <w:rPr>
+          <w:rFonts w:asciiTheme="minorHAnsi" w:hAnsiTheme="minorHAnsi" w:cstheme="minorHAnsi"/>
+          <w:sz w:val="20"/>
+          <w:szCs w:val="22"/>
+        </w:rPr>
+        <w:t xml:space="preserve">MIPS reduction opportunity of the application. This assessment uses the CAST Application Intelligence Platform (AIP) to automatically scan the implementation of these applications to review the architecture, design, and code against MIPS reduction </w:t>
       </w:r>
       <w:r>
-        <w:t xml:space="preserve"> dataflow and system-level analysis</w:t>
+        <w:rPr>
+          <w:rFonts w:asciiTheme="minorHAnsi" w:hAnsiTheme="minorHAnsi" w:cstheme="minorHAnsi"/>
+          <w:sz w:val="20"/>
+          <w:szCs w:val="22"/>
+        </w:rPr>
+        <w:t>rules</w:t>
       </w:r>
       <w:r>
-        <w:t xml:space="preserve"> (</w:t>
-      </w:r>
-      <w:r>
-        <w:t xml:space="preserve">From </w:t>
-      </w:r>
-      <w:r>
-        <w:t>Presentation layer to Database layer)</w:t>
-      </w:r>
-      <w:r>
-        <w:t>, CAST provides the most accurate security findings, reducing a lot of false positives</w:t>
-      </w:r>
-      <w:r>
+        <w:rPr>
+          <w:rFonts w:asciiTheme="minorHAnsi" w:hAnsiTheme="minorHAnsi" w:cstheme="minorHAnsi"/>
+          <w:sz w:val="20"/>
+          <w:szCs w:val="22"/>
+        </w:rPr>
         <w:t>.</w:t>
       </w:r>
     </w:p>
@@ -5852,31 +5839,33 @@
           <w:lang w:val="en-US"/>
         </w:rPr>
       </w:pPr>
-      <w:bookmarkStart w:id="12" w:name="_Toc380677725"/>
-      <w:bookmarkStart w:id="13" w:name="_Toc531865297"/>
-      <w:bookmarkStart w:id="14" w:name="_Toc531949426"/>
-      <w:bookmarkStart w:id="15" w:name="_Toc531949636"/>
-      <w:bookmarkStart w:id="16" w:name="_Toc41377758"/>
-      <w:bookmarkStart w:id="17" w:name="_Toc41378053"/>
-      <w:bookmarkEnd w:id="11"/>
+      <w:bookmarkStart w:id="14" w:name="_Toc380677725"/>
+      <w:bookmarkStart w:id="15" w:name="_Toc531865297"/>
+      <w:bookmarkStart w:id="16" w:name="_Toc531949426"/>
+      <w:bookmarkStart w:id="17" w:name="_Toc531949636"/>
+      <w:bookmarkStart w:id="18" w:name="_Toc41377758"/>
+      <w:bookmarkStart w:id="19" w:name="_Toc41378053"/>
+      <w:bookmarkStart w:id="20" w:name="_Toc44316408"/>
+      <w:bookmarkEnd w:id="13"/>
       <w:r>
         <w:rPr>
           <w:lang w:val="en-US"/>
         </w:rPr>
         <w:t xml:space="preserve">Application </w:t>
       </w:r>
-      <w:bookmarkEnd w:id="12"/>
+      <w:bookmarkEnd w:id="14"/>
       <w:r>
         <w:rPr>
           <w:lang w:val="en-US"/>
         </w:rPr>
         <w:t>Characteristics</w:t>
       </w:r>
-      <w:bookmarkEnd w:id="13"/>
-      <w:bookmarkEnd w:id="14"/>
       <w:bookmarkEnd w:id="15"/>
       <w:bookmarkEnd w:id="16"/>
       <w:bookmarkEnd w:id="17"/>
+      <w:bookmarkEnd w:id="18"/>
+      <w:bookmarkEnd w:id="19"/>
+      <w:bookmarkEnd w:id="20"/>
     </w:p>
     <w:p>
       <w:pPr>
@@ -5892,18 +5881,31 @@
     <w:p>
       <w:pPr>
         <w:ind w:right="657"/>
+        <w:rPr>
+          <w:rFonts w:asciiTheme="minorHAnsi" w:hAnsiTheme="minorHAnsi" w:cstheme="minorHAnsi"/>
+          <w:sz w:val="20"/>
+        </w:rPr>
       </w:pPr>
       <w:r>
+        <w:rPr>
+          <w:rFonts w:asciiTheme="minorHAnsi" w:hAnsiTheme="minorHAnsi" w:cstheme="minorHAnsi"/>
+          <w:sz w:val="20"/>
+        </w:rPr>
         <w:t xml:space="preserve">This assessment is focused solely on the technical implementation of the </w:t>
       </w:r>
       <w:r>
+        <w:rPr>
+          <w:rFonts w:asciiTheme="minorHAnsi" w:hAnsiTheme="minorHAnsi" w:cstheme="minorHAnsi"/>
+          <w:sz w:val="20"/>
+        </w:rPr>
         <w:t>said</w:t>
       </w:r>
       <w:r>
-        <w:t xml:space="preserve"> </w:t>
-      </w:r>
-      <w:r>
-        <w:t>application (user interface to database), with no investigation of the functionality.</w:t>
+        <w:rPr>
+          <w:rFonts w:asciiTheme="minorHAnsi" w:hAnsiTheme="minorHAnsi" w:cstheme="minorHAnsi"/>
+          <w:sz w:val="20"/>
+        </w:rPr>
+        <w:t xml:space="preserve"> application (user interface to database), with no investigation of the functionality.</w:t>
       </w:r>
     </w:p>
     <w:p>
@@ -6597,20 +6599,22 @@
           <w:sz w:val="22"/>
         </w:rPr>
       </w:pPr>
-      <w:bookmarkStart w:id="18" w:name="_Toc531865298"/>
-      <w:bookmarkStart w:id="19" w:name="_Toc531949427"/>
-      <w:bookmarkStart w:id="20" w:name="_Toc531949637"/>
-      <w:bookmarkStart w:id="21" w:name="_Toc41377759"/>
-      <w:bookmarkStart w:id="22" w:name="_Toc41378054"/>
+      <w:bookmarkStart w:id="21" w:name="_Toc531865298"/>
+      <w:bookmarkStart w:id="22" w:name="_Toc531949427"/>
+      <w:bookmarkStart w:id="23" w:name="_Toc531949637"/>
+      <w:bookmarkStart w:id="24" w:name="_Toc41377759"/>
+      <w:bookmarkStart w:id="25" w:name="_Toc41378054"/>
+      <w:bookmarkStart w:id="26" w:name="_Toc44316409"/>
       <w:r>
         <w:lastRenderedPageBreak/>
         <w:t>Security Violation Overview</w:t>
       </w:r>
-      <w:bookmarkEnd w:id="18"/>
-      <w:bookmarkEnd w:id="19"/>
-      <w:bookmarkEnd w:id="20"/>
       <w:bookmarkEnd w:id="21"/>
       <w:bookmarkEnd w:id="22"/>
+      <w:bookmarkEnd w:id="23"/>
+      <w:bookmarkEnd w:id="24"/>
+      <w:bookmarkEnd w:id="25"/>
+      <w:bookmarkEnd w:id="26"/>
     </w:p>
     <w:p>
       <w:pPr>
@@ -6739,8 +6743,9 @@
           <w:rFonts w:eastAsia="Calibri"/>
         </w:rPr>
       </w:pPr>
-      <w:bookmarkStart w:id="23" w:name="_Toc41377760"/>
-      <w:bookmarkStart w:id="24" w:name="_Toc41378055"/>
+      <w:bookmarkStart w:id="27" w:name="_Toc41377760"/>
+      <w:bookmarkStart w:id="28" w:name="_Toc41378055"/>
+      <w:bookmarkStart w:id="29" w:name="_Toc44316410"/>
       <w:r>
         <w:rPr>
           <w:rFonts w:eastAsia="Calibri"/>
@@ -6748,8 +6753,8 @@
         </w:rPr>
         <w:t xml:space="preserve">MIPS Reduction Index </w:t>
       </w:r>
-      <w:bookmarkEnd w:id="23"/>
-      <w:bookmarkEnd w:id="24"/>
+      <w:bookmarkEnd w:id="27"/>
+      <w:bookmarkEnd w:id="28"/>
       <w:r>
         <w:rPr>
           <w:rFonts w:eastAsia="Calibri"/>
@@ -6757,6 +6762,7 @@
         </w:rPr>
         <w:t>vulnerabilities</w:t>
       </w:r>
+      <w:bookmarkEnd w:id="29"/>
     </w:p>
     <w:p>
       <w:pPr>
@@ -7305,9 +7311,10 @@
           <w:rFonts w:eastAsia="Calibri"/>
         </w:rPr>
       </w:pPr>
-      <w:bookmarkStart w:id="25" w:name="_Toc41377761"/>
-      <w:bookmarkStart w:id="26" w:name="_Toc41378056"/>
-      <w:bookmarkStart w:id="27" w:name="_Hlk41378424"/>
+      <w:bookmarkStart w:id="30" w:name="_Toc41377761"/>
+      <w:bookmarkStart w:id="31" w:name="_Toc41378056"/>
+      <w:bookmarkStart w:id="32" w:name="_Hlk41378424"/>
+      <w:bookmarkStart w:id="33" w:name="_Toc44316411"/>
       <w:r>
         <w:rPr>
           <w:rFonts w:eastAsia="Calibri"/>
@@ -7316,8 +7323,9 @@
         <w:lastRenderedPageBreak/>
         <w:t>MIPS Reduction – focus on algorithmic costs</w:t>
       </w:r>
-      <w:bookmarkEnd w:id="25"/>
-      <w:bookmarkEnd w:id="26"/>
+      <w:bookmarkEnd w:id="30"/>
+      <w:bookmarkEnd w:id="31"/>
+      <w:bookmarkEnd w:id="33"/>
     </w:p>
     <w:p>
       <w:pPr>
@@ -8060,7 +8068,7 @@
           <w:lang w:eastAsia="x-none"/>
         </w:rPr>
       </w:pPr>
-      <w:bookmarkStart w:id="28" w:name="_Toc41377762"/>
+      <w:bookmarkStart w:id="34" w:name="_Toc41377762"/>
       <w:r>
         <w:rPr>
           <w:rFonts w:eastAsia="Calibri"/>
@@ -8077,7 +8085,8 @@
           <w:rFonts w:eastAsia="Calibri"/>
         </w:rPr>
       </w:pPr>
-      <w:bookmarkStart w:id="29" w:name="_Toc41378057"/>
+      <w:bookmarkStart w:id="35" w:name="_Toc41378057"/>
+      <w:bookmarkStart w:id="36" w:name="_Toc44316412"/>
       <w:r>
         <w:rPr>
           <w:rFonts w:eastAsia="Calibri"/>
@@ -8086,8 +8095,9 @@
         <w:lastRenderedPageBreak/>
         <w:t>MIPS Reduction – focus on data access efficiency</w:t>
       </w:r>
-      <w:bookmarkEnd w:id="28"/>
-      <w:bookmarkEnd w:id="29"/>
+      <w:bookmarkEnd w:id="34"/>
+      <w:bookmarkEnd w:id="35"/>
+      <w:bookmarkEnd w:id="36"/>
     </w:p>
     <w:p>
       <w:pPr>
@@ -8845,8 +8855,9 @@
           <w:rFonts w:eastAsia="Calibri"/>
         </w:rPr>
       </w:pPr>
-      <w:bookmarkStart w:id="30" w:name="_Toc41377763"/>
-      <w:bookmarkStart w:id="31" w:name="_Toc41378058"/>
+      <w:bookmarkStart w:id="37" w:name="_Toc41377763"/>
+      <w:bookmarkStart w:id="38" w:name="_Toc41378058"/>
+      <w:bookmarkStart w:id="39" w:name="_Toc44316413"/>
       <w:r>
         <w:rPr>
           <w:rFonts w:eastAsia="Calibri"/>
@@ -8855,8 +8866,9 @@
         <w:lastRenderedPageBreak/>
         <w:t>MIPS Reduction – focus on avoiding transaction failure</w:t>
       </w:r>
-      <w:bookmarkEnd w:id="30"/>
-      <w:bookmarkEnd w:id="31"/>
+      <w:bookmarkEnd w:id="37"/>
+      <w:bookmarkEnd w:id="38"/>
+      <w:bookmarkEnd w:id="39"/>
     </w:p>
     <w:p>
       <w:pPr>
@@ -9572,7 +9584,7 @@
         <w:t>MIPS Reduction – focus on avoiding transaction failure</w:t>
       </w:r>
     </w:p>
-    <w:bookmarkEnd w:id="27"/>
+    <w:bookmarkEnd w:id="32"/>
     <w:p>
       <w:pPr>
         <w:pStyle w:val="BodyContent"/>
@@ -9600,11 +9612,12 @@
         <w:pStyle w:val="Heading1"/>
         <w:ind w:right="657"/>
       </w:pPr>
-      <w:bookmarkStart w:id="32" w:name="_Toc531865308"/>
-      <w:bookmarkStart w:id="33" w:name="_Toc531949437"/>
-      <w:bookmarkStart w:id="34" w:name="_Toc531949649"/>
-      <w:bookmarkStart w:id="35" w:name="_Toc41377764"/>
-      <w:bookmarkStart w:id="36" w:name="_Toc41378059"/>
+      <w:bookmarkStart w:id="40" w:name="_Toc531865308"/>
+      <w:bookmarkStart w:id="41" w:name="_Toc531949437"/>
+      <w:bookmarkStart w:id="42" w:name="_Toc531949649"/>
+      <w:bookmarkStart w:id="43" w:name="_Toc41377764"/>
+      <w:bookmarkStart w:id="44" w:name="_Toc41378059"/>
+      <w:bookmarkStart w:id="45" w:name="_Toc44316414"/>
       <w:r>
         <w:lastRenderedPageBreak/>
         <w:t>A</w:t>
@@ -9612,11 +9625,12 @@
       <w:r>
         <w:t>ppendix</w:t>
       </w:r>
-      <w:bookmarkEnd w:id="32"/>
-      <w:bookmarkEnd w:id="33"/>
-      <w:bookmarkEnd w:id="34"/>
-      <w:bookmarkEnd w:id="35"/>
-      <w:bookmarkEnd w:id="36"/>
+      <w:bookmarkEnd w:id="40"/>
+      <w:bookmarkEnd w:id="41"/>
+      <w:bookmarkEnd w:id="42"/>
+      <w:bookmarkEnd w:id="43"/>
+      <w:bookmarkEnd w:id="44"/>
+      <w:bookmarkEnd w:id="45"/>
       <w:r>
         <w:t xml:space="preserve"> </w:t>
       </w:r>
@@ -9630,152 +9644,110 @@
           <w:lang w:val="en-US"/>
         </w:rPr>
       </w:pPr>
-      <w:bookmarkStart w:id="37" w:name="_Toc531865309"/>
-      <w:bookmarkStart w:id="38" w:name="_Toc531949438"/>
-      <w:bookmarkStart w:id="39" w:name="_Toc531949650"/>
-      <w:bookmarkStart w:id="40" w:name="_Toc41377765"/>
-      <w:bookmarkStart w:id="41" w:name="_Toc41378060"/>
+      <w:bookmarkStart w:id="46" w:name="_Toc531865309"/>
+      <w:bookmarkStart w:id="47" w:name="_Toc531949438"/>
+      <w:bookmarkStart w:id="48" w:name="_Toc531949650"/>
+      <w:bookmarkStart w:id="49" w:name="_Toc41377765"/>
+      <w:bookmarkStart w:id="50" w:name="_Toc41378060"/>
+      <w:bookmarkStart w:id="51" w:name="_Toc44316415"/>
       <w:r>
         <w:rPr>
           <w:lang w:val="en-US"/>
         </w:rPr>
         <w:t>About CAST Software Intelligence</w:t>
       </w:r>
-      <w:bookmarkEnd w:id="37"/>
-      <w:bookmarkEnd w:id="38"/>
-      <w:bookmarkEnd w:id="39"/>
-      <w:bookmarkEnd w:id="40"/>
-      <w:bookmarkEnd w:id="41"/>
+      <w:bookmarkEnd w:id="46"/>
+      <w:bookmarkEnd w:id="47"/>
+      <w:bookmarkEnd w:id="48"/>
+      <w:bookmarkEnd w:id="49"/>
+      <w:bookmarkEnd w:id="50"/>
+      <w:bookmarkEnd w:id="51"/>
     </w:p>
     <w:p>
       <w:pPr>
         <w:ind w:right="657"/>
-      </w:pPr>
+        <w:rPr>
+          <w:rFonts w:asciiTheme="minorHAnsi" w:hAnsiTheme="minorHAnsi" w:cstheme="minorHAnsi"/>
+          <w:sz w:val="20"/>
+          <w:szCs w:val="22"/>
+        </w:rPr>
+      </w:pPr>
+      <w:bookmarkStart w:id="52" w:name="_Toc531865310"/>
+      <w:bookmarkStart w:id="53" w:name="_Toc531949439"/>
+      <w:bookmarkStart w:id="54" w:name="_Toc531949651"/>
+      <w:bookmarkStart w:id="55" w:name="_Toc41377766"/>
+      <w:bookmarkStart w:id="56" w:name="_Toc41378061"/>
       <w:r>
-        <w:t>Software Intelligence creates understanding into software architecture, end to end transaction flows, data access patterns and more, helping teams work confidently and faster. Hundreds of companies rely on CAST Software Intelligence to improve end-user satisfaction and time-to-market, prevent business disruption and reduce cost, enabling them to move past today’s obstacles and to tackle the next wave of innovation.</w:t>
+        <w:rPr>
+          <w:rFonts w:asciiTheme="minorHAnsi" w:hAnsiTheme="minorHAnsi" w:cstheme="minorHAnsi"/>
+          <w:sz w:val="20"/>
+          <w:szCs w:val="22"/>
+        </w:rPr>
+        <w:t xml:space="preserve">Software Intelligence creates understanding into software architecture, end to end transaction flows, data access patterns and more, helping teams work confidently and faster. Hundreds of companies rely on CAST Software Intelligence to improve end-user satisfaction and time-to-market, prevent business </w:t>
+      </w:r>
+      <w:proofErr w:type="gramStart"/>
+      <w:r>
+        <w:rPr>
+          <w:rFonts w:asciiTheme="minorHAnsi" w:hAnsiTheme="minorHAnsi" w:cstheme="minorHAnsi"/>
+          <w:sz w:val="20"/>
+          <w:szCs w:val="22"/>
+        </w:rPr>
+        <w:t>disruption</w:t>
+      </w:r>
+      <w:proofErr w:type="gramEnd"/>
+      <w:r>
+        <w:rPr>
+          <w:rFonts w:asciiTheme="minorHAnsi" w:hAnsiTheme="minorHAnsi" w:cstheme="minorHAnsi"/>
+          <w:sz w:val="20"/>
+          <w:szCs w:val="22"/>
+        </w:rPr>
+        <w:t xml:space="preserve"> and reduce cost, enabling them to move past today’s obstacles and to tackle the next wave of innovation.</w:t>
       </w:r>
     </w:p>
     <w:p>
       <w:pPr>
         <w:ind w:right="657"/>
+        <w:rPr>
+          <w:rFonts w:asciiTheme="minorHAnsi" w:hAnsiTheme="minorHAnsi" w:cstheme="minorHAnsi"/>
+          <w:sz w:val="20"/>
+          <w:szCs w:val="22"/>
+        </w:rPr>
       </w:pPr>
     </w:p>
     <w:p>
       <w:pPr>
         <w:ind w:right="657"/>
+        <w:rPr>
+          <w:rFonts w:asciiTheme="minorHAnsi" w:hAnsiTheme="minorHAnsi" w:cstheme="minorHAnsi"/>
+          <w:sz w:val="20"/>
+          <w:szCs w:val="22"/>
+        </w:rPr>
       </w:pPr>
       <w:hyperlink r:id="rId11" w:history="1">
         <w:r>
           <w:rPr>
             <w:rStyle w:val="Hyperlink"/>
+            <w:rFonts w:asciiTheme="minorHAnsi" w:hAnsiTheme="minorHAnsi" w:cstheme="minorHAnsi"/>
+            <w:sz w:val="20"/>
+            <w:szCs w:val="22"/>
           </w:rPr>
           <w:t>Click here</w:t>
         </w:r>
       </w:hyperlink>
       <w:r>
-        <w:t xml:space="preserve"> for more information about CAST Software Intelligence</w:t>
-      </w:r>
-      <w:r>
-        <w:t>.</w:t>
-      </w:r>
-      <w:r>
-        <w:t xml:space="preserve"> </w:t>
+        <w:rPr>
+          <w:rFonts w:asciiTheme="minorHAnsi" w:hAnsiTheme="minorHAnsi" w:cstheme="minorHAnsi"/>
+          <w:sz w:val="20"/>
+          <w:szCs w:val="22"/>
+        </w:rPr>
+        <w:t xml:space="preserve"> for more information about CAST Software Intelligence. </w:t>
       </w:r>
     </w:p>
-    <w:p>
-      <w:pPr>
-        <w:pStyle w:val="Heading2"/>
-        <w:spacing w:after="0"/>
-        <w:ind w:left="540" w:right="657" w:hanging="540"/>
-      </w:pPr>
-      <w:bookmarkStart w:id="42" w:name="_Toc531865310"/>
-      <w:bookmarkStart w:id="43" w:name="_Toc531949439"/>
-      <w:bookmarkStart w:id="44" w:name="_Toc531949651"/>
-      <w:bookmarkStart w:id="45" w:name="_Toc41377766"/>
-      <w:bookmarkStart w:id="46" w:name="_Toc41378061"/>
-      <w:r>
-        <w:rPr>
-          <w:lang w:val="en-US"/>
-        </w:rPr>
-        <w:t>About CAST Security</w:t>
-      </w:r>
-      <w:bookmarkEnd w:id="42"/>
-      <w:bookmarkEnd w:id="43"/>
-      <w:bookmarkEnd w:id="44"/>
-      <w:bookmarkEnd w:id="45"/>
-      <w:bookmarkEnd w:id="46"/>
-    </w:p>
-    <w:p>
-      <w:pPr>
-        <w:ind w:right="657"/>
-      </w:pPr>
-    </w:p>
-    <w:p>
-      <w:pPr>
-        <w:ind w:right="657"/>
-      </w:pPr>
-      <w:r>
-        <w:t xml:space="preserve">Cyber risk and </w:t>
-      </w:r>
-      <w:r>
-        <w:t xml:space="preserve">application </w:t>
-      </w:r>
-      <w:r>
-        <w:t xml:space="preserve">security require a proactive and intelligence-driven approach. </w:t>
-      </w:r>
-      <w:r>
-        <w:t xml:space="preserve">CAST </w:t>
-      </w:r>
-      <w:r>
-        <w:t>Software Intelligence shifts insight into security strategy blind spots before development starts.</w:t>
-      </w:r>
-      <w:r>
-        <w:t xml:space="preserve"> With its unique ability to do dataflow </w:t>
-      </w:r>
-      <w:r>
-        <w:t>and system</w:t>
-      </w:r>
-      <w:r>
-        <w:t xml:space="preserve">-level </w:t>
-      </w:r>
-      <w:r>
-        <w:t>analysis</w:t>
-      </w:r>
-      <w:r>
-        <w:t>,</w:t>
-      </w:r>
-      <w:r>
-        <w:t xml:space="preserve"> CAST provides the most accurate security findings</w:t>
-      </w:r>
-      <w:r>
-        <w:t>, reducing a lot of false positives.</w:t>
-      </w:r>
-      <w:r>
-        <w:t xml:space="preserve"> </w:t>
-      </w:r>
-      <w:r>
-        <w:t>CAST Security rules are adapted from best-in-class industry standards – CISQ, CWE, and OWASP.</w:t>
-      </w:r>
-    </w:p>
-    <w:p>
-      <w:pPr>
-        <w:ind w:right="657"/>
-      </w:pPr>
-      <w:r>
-        <w:t xml:space="preserve">To find out more about CAST Security, </w:t>
-      </w:r>
-      <w:hyperlink r:id="rId12" w:history="1">
-        <w:r>
-          <w:rPr>
-            <w:rStyle w:val="Hyperlink"/>
-          </w:rPr>
-          <w:t>click here</w:t>
-        </w:r>
-      </w:hyperlink>
-      <w:r>
-        <w:t>.</w:t>
-      </w:r>
-    </w:p>
+    <w:bookmarkEnd w:id="52"/>
+    <w:bookmarkEnd w:id="53"/>
+    <w:bookmarkEnd w:id="54"/>
+    <w:bookmarkEnd w:id="55"/>
+    <w:bookmarkEnd w:id="56"/>
     <w:p>
       <w:pPr>
         <w:ind w:right="657"/>
@@ -9801,9 +9773,9 @@
       </w:pPr>
     </w:p>
     <w:sectPr>
-      <w:headerReference w:type="default" r:id="rId13"/>
-      <w:footerReference w:type="default" r:id="rId14"/>
-      <w:headerReference w:type="first" r:id="rId15"/>
+      <w:headerReference w:type="default" r:id="rId12"/>
+      <w:footerReference w:type="default" r:id="rId13"/>
+      <w:headerReference w:type="first" r:id="rId14"/>
       <w:pgSz w:w="11907" w:h="16840" w:code="9"/>
       <w:pgMar w:top="851" w:right="540" w:bottom="1418" w:left="1440" w:header="630" w:footer="312" w:gutter="0"/>
       <w:pgNumType w:start="1"/>

</xml_diff>

<commit_message>
REPORTGEN-669: update MIPS reports with JCH infos
</commit_message>
<xml_diff>
--- a/CastReporting.Reporting.Core/Templates/Application/Compliance reports/MIPS Reduction Compliance Report.docx
+++ b/CastReporting.Reporting.Core/Templates/Application/Compliance reports/MIPS Reduction Compliance Report.docx
@@ -4184,11 +4184,7 @@
               </mc:Choice>
               <mc:Fallback>
                 <w:pict>
-                  <v:shapetype w14:anchorId="789AD5BD" id="_x0000_t202" coordsize="21600,21600" o:spt="202" path="m,l,21600r21600,l21600,xe">
-                    <v:stroke joinstyle="miter"/>
-                    <v:path gradientshapeok="t" o:connecttype="rect"/>
-                  </v:shapetype>
-                  <v:shape id="Text Box 83" o:spid="_x0000_s1056" type="#_x0000_t202" style="position:absolute;left:0;text-align:left;margin-left:229.05pt;margin-top:114.95pt;width:473.6pt;height:202.8pt;z-index:251658241;visibility:visible;mso-wrap-style:square;mso-width-percent:0;mso-height-percent:0;mso-wrap-distance-left:9pt;mso-wrap-distance-top:0;mso-wrap-distance-right:9pt;mso-wrap-distance-bottom:0;mso-position-horizontal:absolute;mso-position-horizontal-relative:page;mso-position-vertical:absolute;mso-position-vertical-relative:page;mso-width-percent:0;mso-height-percent:0;mso-width-relative:page;mso-height-relative:margin;v-text-anchor:top" o:gfxdata="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" filled="f" stroked="f" strokeweight=".5pt">
+                  <v:shape w14:anchorId="789AD5BD" id="Text Box 83" o:spid="_x0000_s1056" type="#_x0000_t202" style="position:absolute;left:0;text-align:left;margin-left:229.05pt;margin-top:114.95pt;width:473.6pt;height:202.8pt;z-index:251658241;visibility:visible;mso-wrap-style:square;mso-width-percent:0;mso-height-percent:0;mso-wrap-distance-left:9pt;mso-wrap-distance-top:0;mso-wrap-distance-right:9pt;mso-wrap-distance-bottom:0;mso-position-horizontal:absolute;mso-position-horizontal-relative:page;mso-position-vertical:absolute;mso-position-vertical-relative:page;mso-width-percent:0;mso-height-percent:0;mso-width-relative:page;mso-height-relative:margin;v-text-anchor:top" o:gfxdata="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" filled="f" stroked="f" strokeweight=".5pt">
                     <v:textbox inset="0,0,0,0">
                       <w:txbxContent>
                         <w:p>
@@ -5213,6 +5209,8 @@
       <w:bookmarkStart w:id="3" w:name="_Toc531949634"/>
       <w:bookmarkStart w:id="4" w:name="_Toc41377756"/>
       <w:bookmarkStart w:id="5" w:name="_Toc41378051"/>
+      <w:bookmarkStart w:id="6" w:name="_Toc44316406"/>
+      <w:bookmarkStart w:id="7" w:name="_Toc44398932"/>
       <w:r>
         <w:t>Table of Content</w:t>
       </w:r>
@@ -5221,6 +5219,8 @@
       <w:bookmarkEnd w:id="3"/>
       <w:bookmarkEnd w:id="4"/>
       <w:bookmarkEnd w:id="5"/>
+      <w:bookmarkEnd w:id="6"/>
+      <w:bookmarkEnd w:id="7"/>
       <w:r>
         <w:rPr>
           <w:rFonts w:asciiTheme="majorHAnsi" w:hAnsiTheme="majorHAnsi"/>
@@ -5450,7 +5450,7 @@
           <w:rFonts w:eastAsia="Calibri"/>
           <w:noProof/>
         </w:rPr>
-        <w:t>MIPS Reduction Index Summary</w:t>
+        <w:t>MIPS Reduction Index vulnerabilities</w:t>
       </w:r>
     </w:p>
     <w:p>
@@ -5692,53 +5692,6 @@
     </w:p>
     <w:p>
       <w:pPr>
-        <w:pStyle w:val="TOC2"/>
-        <w:tabs>
-          <w:tab w:val="left" w:pos="1200"/>
-        </w:tabs>
-        <w:rPr>
-          <w:rFonts w:asciiTheme="minorHAnsi" w:eastAsiaTheme="minorEastAsia" w:hAnsiTheme="minorHAnsi" w:cstheme="minorBidi"/>
-          <w:smallCaps w:val="0"/>
-          <w:noProof/>
-          <w:color w:val="auto"/>
-          <w:sz w:val="22"/>
-          <w:szCs w:val="22"/>
-          <w:lang w:eastAsia="en-US"/>
-        </w:rPr>
-      </w:pPr>
-      <w:r>
-        <w:rPr>
-          <w:noProof/>
-          <w14:scene3d>
-            <w14:camera w14:prst="orthographicFront"/>
-            <w14:lightRig w14:rig="threePt" w14:dir="t">
-              <w14:rot w14:lat="0" w14:lon="0" w14:rev="0"/>
-            </w14:lightRig>
-          </w14:scene3d>
-        </w:rPr>
-        <w:t>3.2.</w:t>
-      </w:r>
-      <w:r>
-        <w:rPr>
-          <w:rFonts w:asciiTheme="minorHAnsi" w:eastAsiaTheme="minorEastAsia" w:hAnsiTheme="minorHAnsi" w:cstheme="minorBidi"/>
-          <w:smallCaps w:val="0"/>
-          <w:noProof/>
-          <w:color w:val="auto"/>
-          <w:sz w:val="22"/>
-          <w:szCs w:val="22"/>
-          <w:lang w:eastAsia="en-US"/>
-        </w:rPr>
-        <w:tab/>
-      </w:r>
-      <w:r>
-        <w:rPr>
-          <w:noProof/>
-        </w:rPr>
-        <w:t>About CAST Security</w:t>
-      </w:r>
-    </w:p>
-    <w:p>
-      <w:pPr>
         <w:ind w:left="0" w:right="657"/>
         <w:rPr>
           <w:sz w:val="16"/>
@@ -5765,82 +5718,99 @@
         <w:lastRenderedPageBreak/>
         <w:t xml:space="preserve"> </w:t>
       </w:r>
-      <w:bookmarkStart w:id="6" w:name="_Toc531865296"/>
-      <w:bookmarkStart w:id="7" w:name="_Toc531949425"/>
-      <w:bookmarkStart w:id="8" w:name="_Toc531949635"/>
-      <w:bookmarkStart w:id="9" w:name="_Toc41377757"/>
-      <w:bookmarkStart w:id="10" w:name="_Toc41378052"/>
+      <w:bookmarkStart w:id="8" w:name="_Toc531865296"/>
+      <w:bookmarkStart w:id="9" w:name="_Toc531949425"/>
+      <w:bookmarkStart w:id="10" w:name="_Toc531949635"/>
+      <w:bookmarkStart w:id="11" w:name="_Toc41377757"/>
+      <w:bookmarkStart w:id="12" w:name="_Toc41378052"/>
+      <w:bookmarkStart w:id="13" w:name="_Toc44316407"/>
+      <w:bookmarkStart w:id="14" w:name="_Toc44398933"/>
       <w:r>
         <w:t>Introduction</w:t>
       </w:r>
-      <w:bookmarkEnd w:id="6"/>
-      <w:bookmarkEnd w:id="7"/>
       <w:bookmarkEnd w:id="8"/>
       <w:bookmarkEnd w:id="9"/>
       <w:bookmarkEnd w:id="10"/>
+      <w:bookmarkEnd w:id="11"/>
+      <w:bookmarkEnd w:id="12"/>
+      <w:bookmarkEnd w:id="13"/>
+      <w:bookmarkEnd w:id="14"/>
     </w:p>
     <w:p>
       <w:pPr>
-        <w:spacing w:after="0" w:line="240" w:lineRule="auto"/>
-        <w:ind w:right="657"/>
-      </w:pPr>
-      <w:bookmarkStart w:id="11" w:name="_Hlk530663297"/>
+        <w:ind w:left="0" w:right="657"/>
+        <w:rPr>
+          <w:rFonts w:asciiTheme="minorHAnsi" w:hAnsiTheme="minorHAnsi" w:cstheme="minorHAnsi"/>
+          <w:sz w:val="20"/>
+        </w:rPr>
+      </w:pPr>
+      <w:bookmarkStart w:id="15" w:name="_Hlk530663297"/>
       <w:r>
-        <w:t xml:space="preserve">This assessment is an effort to determine the </w:t>
+        <w:rPr>
+          <w:rFonts w:asciiTheme="minorHAnsi" w:hAnsiTheme="minorHAnsi" w:cstheme="minorHAnsi"/>
+          <w:sz w:val="20"/>
+        </w:rPr>
+        <w:t>The TCO</w:t>
+      </w:r>
+      <w:bookmarkStart w:id="16" w:name="_Hlk44401381"/>
+      <w:r>
+        <w:rPr>
+          <w:rFonts w:asciiTheme="minorHAnsi" w:hAnsiTheme="minorHAnsi" w:cstheme="minorHAnsi"/>
+          <w:sz w:val="20"/>
+        </w:rPr>
+        <w:t xml:space="preserve"> (Total Cost Ownership)</w:t>
+      </w:r>
+      <w:bookmarkEnd w:id="16"/>
+      <w:r>
+        <w:rPr>
+          <w:rFonts w:asciiTheme="minorHAnsi" w:hAnsiTheme="minorHAnsi" w:cstheme="minorHAnsi"/>
+          <w:sz w:val="20"/>
+        </w:rPr>
+        <w:t xml:space="preserve"> of an IBM mainframe system is determined from various elements such as MIPS</w:t>
       </w:r>
       <w:r>
-        <w:t xml:space="preserve">security health of </w:t>
+        <w:rPr>
+          <w:rFonts w:asciiTheme="minorHAnsi" w:hAnsiTheme="minorHAnsi" w:cstheme="minorHAnsi"/>
+          <w:sz w:val="20"/>
+        </w:rPr>
+        <w:t xml:space="preserve"> (Million Instructions Per Second)</w:t>
       </w:r>
       <w:r>
-        <w:t>the</w:t>
+        <w:rPr>
+          <w:rFonts w:asciiTheme="minorHAnsi" w:hAnsiTheme="minorHAnsi" w:cstheme="minorHAnsi"/>
+          <w:sz w:val="20"/>
+        </w:rPr>
+        <w:t xml:space="preserve"> and MSU</w:t>
       </w:r>
       <w:r>
-        <w:t xml:space="preserve"> application and identify some of the root causes of current Security concerns, as well as any risks of future degradation. This assessment uses the CAST Application Intelligence Platform (AIP) to automatically scan the implementation of these applications to review the architecture, design, and code against </w:t>
+        <w:rPr>
+          <w:rFonts w:asciiTheme="minorHAnsi" w:hAnsiTheme="minorHAnsi" w:cstheme="minorHAnsi"/>
+          <w:sz w:val="20"/>
+        </w:rPr>
+        <w:t xml:space="preserve"> (Million Service Units)</w:t>
       </w:r>
       <w:r>
-        <w:t>OWASP standards</w:t>
-      </w:r>
-      <w:r>
-        <w:t xml:space="preserve">. </w:t>
+        <w:rPr>
+          <w:rFonts w:asciiTheme="minorHAnsi" w:hAnsiTheme="minorHAnsi" w:cstheme="minorHAnsi"/>
+          <w:sz w:val="20"/>
+        </w:rPr>
+        <w:t xml:space="preserve"> values. There is a correlation between MIPS, that denotes the workload capacity, and MSU, that depends on the actual hardware configuration. Thus, even if MSU value is used by IBM for the pricing, reducing the MIPS value influences the TCO. The total cost per MIPS is estimated between 3.000-5.000$ per year. Companies that want to reduce IT cost are working on reducing the number of MIPS per year.  </w:t>
       </w:r>
     </w:p>
     <w:p>
       <w:pPr>
-        <w:spacing w:after="0" w:line="240" w:lineRule="auto"/>
-        <w:ind w:right="657"/>
-      </w:pPr>
-    </w:p>
-    <w:p>
-      <w:pPr>
-        <w:spacing w:after="0" w:line="240" w:lineRule="auto"/>
-        <w:ind w:right="657"/>
+        <w:ind w:left="0" w:right="657"/>
+        <w:rPr>
+          <w:rFonts w:asciiTheme="minorHAnsi" w:hAnsiTheme="minorHAnsi" w:cstheme="minorHAnsi"/>
+          <w:sz w:val="20"/>
+        </w:rPr>
       </w:pPr>
       <w:r>
-        <w:t xml:space="preserve">CAST AIP </w:t>
-      </w:r>
-      <w:r>
-        <w:t xml:space="preserve">adapts the quality rules from best-in-class industry standards (OWASP, CWE, CISQ). With its unique ability to </w:t>
-      </w:r>
-      <w:r>
-        <w:t>perform</w:t>
-      </w:r>
-      <w:r>
-        <w:t xml:space="preserve"> dataflow and system-level analysis</w:t>
-      </w:r>
-      <w:r>
-        <w:t xml:space="preserve"> (</w:t>
-      </w:r>
-      <w:r>
-        <w:t xml:space="preserve">From </w:t>
-      </w:r>
-      <w:r>
-        <w:t>Presentation layer to Database layer)</w:t>
-      </w:r>
-      <w:r>
-        <w:t>, CAST provides the most accurate security findings, reducing a lot of false positives</w:t>
-      </w:r>
-      <w:r>
-        <w:t>.</w:t>
+        <w:rPr>
+          <w:rFonts w:asciiTheme="minorHAnsi" w:hAnsiTheme="minorHAnsi" w:cstheme="minorHAnsi"/>
+          <w:sz w:val="20"/>
+        </w:rPr>
+        <w:t>This report presents the outcome for CAST AIP measure related to the CAST MIPS Reduction Index. </w:t>
       </w:r>
     </w:p>
     <w:p>
@@ -5852,31 +5822,35 @@
           <w:lang w:val="en-US"/>
         </w:rPr>
       </w:pPr>
-      <w:bookmarkStart w:id="12" w:name="_Toc380677725"/>
-      <w:bookmarkStart w:id="13" w:name="_Toc531865297"/>
-      <w:bookmarkStart w:id="14" w:name="_Toc531949426"/>
-      <w:bookmarkStart w:id="15" w:name="_Toc531949636"/>
-      <w:bookmarkStart w:id="16" w:name="_Toc41377758"/>
-      <w:bookmarkStart w:id="17" w:name="_Toc41378053"/>
-      <w:bookmarkEnd w:id="11"/>
+      <w:bookmarkStart w:id="17" w:name="_Toc380677725"/>
+      <w:bookmarkStart w:id="18" w:name="_Toc531865297"/>
+      <w:bookmarkStart w:id="19" w:name="_Toc531949426"/>
+      <w:bookmarkStart w:id="20" w:name="_Toc531949636"/>
+      <w:bookmarkStart w:id="21" w:name="_Toc41377758"/>
+      <w:bookmarkStart w:id="22" w:name="_Toc41378053"/>
+      <w:bookmarkStart w:id="23" w:name="_Toc44316408"/>
+      <w:bookmarkStart w:id="24" w:name="_Toc44398934"/>
+      <w:bookmarkEnd w:id="15"/>
       <w:r>
         <w:rPr>
           <w:lang w:val="en-US"/>
         </w:rPr>
         <w:t xml:space="preserve">Application </w:t>
       </w:r>
-      <w:bookmarkEnd w:id="12"/>
+      <w:bookmarkEnd w:id="17"/>
       <w:r>
         <w:rPr>
           <w:lang w:val="en-US"/>
         </w:rPr>
         <w:t>Characteristics</w:t>
       </w:r>
-      <w:bookmarkEnd w:id="13"/>
-      <w:bookmarkEnd w:id="14"/>
-      <w:bookmarkEnd w:id="15"/>
-      <w:bookmarkEnd w:id="16"/>
-      <w:bookmarkEnd w:id="17"/>
+      <w:bookmarkEnd w:id="18"/>
+      <w:bookmarkEnd w:id="19"/>
+      <w:bookmarkEnd w:id="20"/>
+      <w:bookmarkEnd w:id="21"/>
+      <w:bookmarkEnd w:id="22"/>
+      <w:bookmarkEnd w:id="23"/>
+      <w:bookmarkEnd w:id="24"/>
     </w:p>
     <w:p>
       <w:pPr>
@@ -5891,24 +5865,27 @@
     </w:p>
     <w:p>
       <w:pPr>
-        <w:ind w:right="657"/>
+        <w:ind w:left="0" w:right="657"/>
+        <w:rPr>
+          <w:rFonts w:asciiTheme="minorHAnsi" w:hAnsiTheme="minorHAnsi" w:cstheme="minorHAnsi"/>
+          <w:sz w:val="20"/>
+        </w:rPr>
       </w:pPr>
       <w:r>
-        <w:t xml:space="preserve">This assessment is focused solely on the technical implementation of the </w:t>
-      </w:r>
-      <w:r>
-        <w:t>said</w:t>
-      </w:r>
-      <w:r>
-        <w:t xml:space="preserve"> </w:t>
-      </w:r>
-      <w:r>
-        <w:t>application (user interface to database), with no investigation of the functionality.</w:t>
+        <w:rPr>
+          <w:rFonts w:asciiTheme="minorHAnsi" w:hAnsiTheme="minorHAnsi" w:cstheme="minorHAnsi"/>
+          <w:sz w:val="20"/>
+        </w:rPr>
+        <w:t>The MIPS Reduction index is computed from the source code used to implement the application. Only the technical aspect of that code is taken in account. Functionalities are not used to compute the index.</w:t>
       </w:r>
     </w:p>
     <w:p>
       <w:pPr>
         <w:ind w:right="657"/>
+        <w:rPr>
+          <w:rFonts w:asciiTheme="minorHAnsi" w:hAnsiTheme="minorHAnsi" w:cstheme="minorHAnsi"/>
+          <w:sz w:val="20"/>
+        </w:rPr>
       </w:pPr>
     </w:p>
     <w:p>
@@ -6597,138 +6574,40 @@
           <w:sz w:val="22"/>
         </w:rPr>
       </w:pPr>
-      <w:bookmarkStart w:id="18" w:name="_Toc531865298"/>
-      <w:bookmarkStart w:id="19" w:name="_Toc531949427"/>
-      <w:bookmarkStart w:id="20" w:name="_Toc531949637"/>
-      <w:bookmarkStart w:id="21" w:name="_Toc41377759"/>
-      <w:bookmarkStart w:id="22" w:name="_Toc41378054"/>
+      <w:bookmarkStart w:id="25" w:name="_Toc531865298"/>
+      <w:bookmarkStart w:id="26" w:name="_Toc531949427"/>
+      <w:bookmarkStart w:id="27" w:name="_Toc531949637"/>
+      <w:bookmarkStart w:id="28" w:name="_Toc41377759"/>
+      <w:bookmarkStart w:id="29" w:name="_Toc41378054"/>
+      <w:bookmarkStart w:id="30" w:name="_Toc44316409"/>
+      <w:bookmarkStart w:id="31" w:name="_Toc44398935"/>
       <w:r>
         <w:lastRenderedPageBreak/>
         <w:t>Security Violation Overview</w:t>
       </w:r>
-      <w:bookmarkEnd w:id="18"/>
-      <w:bookmarkEnd w:id="19"/>
-      <w:bookmarkEnd w:id="20"/>
-      <w:bookmarkEnd w:id="21"/>
-      <w:bookmarkEnd w:id="22"/>
+      <w:bookmarkEnd w:id="25"/>
+      <w:bookmarkEnd w:id="26"/>
+      <w:bookmarkEnd w:id="27"/>
+      <w:bookmarkEnd w:id="28"/>
+      <w:bookmarkEnd w:id="29"/>
+      <w:bookmarkEnd w:id="30"/>
+      <w:bookmarkEnd w:id="31"/>
     </w:p>
     <w:p>
       <w:pPr>
         <w:ind w:left="0" w:right="657"/>
-        <w:jc w:val="left"/>
         <w:rPr>
-          <w:rFonts w:asciiTheme="minorHAnsi" w:hAnsiTheme="minorHAnsi"/>
-          <w:noProof/>
+          <w:rFonts w:asciiTheme="minorHAnsi" w:hAnsiTheme="minorHAnsi" w:cstheme="minorHAnsi"/>
           <w:sz w:val="20"/>
         </w:rPr>
       </w:pPr>
       <w:r>
         <w:rPr>
-          <w:rFonts w:asciiTheme="minorHAnsi" w:hAnsiTheme="minorHAnsi"/>
-          <w:noProof/>
+          <w:rFonts w:asciiTheme="minorHAnsi" w:hAnsiTheme="minorHAnsi" w:cstheme="minorHAnsi"/>
           <w:sz w:val="20"/>
         </w:rPr>
-        <w:t>This section provide</w:t>
+        <w:t>This section provides the most severe structural quality violations for the application and contributing to the MIPS Reduction Index.</w:t>
       </w:r>
-      <w:r>
-        <w:rPr>
-          <w:rFonts w:asciiTheme="minorHAnsi" w:hAnsiTheme="minorHAnsi"/>
-          <w:noProof/>
-          <w:sz w:val="20"/>
-        </w:rPr>
-        <w:t>s</w:t>
-      </w:r>
-      <w:r>
-        <w:rPr>
-          <w:rFonts w:asciiTheme="minorHAnsi" w:hAnsiTheme="minorHAnsi"/>
-          <w:noProof/>
-          <w:sz w:val="20"/>
-        </w:rPr>
-        <w:t xml:space="preserve"> a summary of the most severe s</w:t>
-      </w:r>
-      <w:r>
-        <w:rPr>
-          <w:rFonts w:asciiTheme="minorHAnsi" w:hAnsiTheme="minorHAnsi"/>
-          <w:noProof/>
-          <w:sz w:val="20"/>
-        </w:rPr>
-        <w:t>e</w:t>
-      </w:r>
-      <w:r>
-        <w:rPr>
-          <w:rFonts w:asciiTheme="minorHAnsi" w:hAnsiTheme="minorHAnsi"/>
-          <w:noProof/>
-          <w:sz w:val="20"/>
-        </w:rPr>
-        <w:t>curity vulnerability identified in the structural quality analysis and me</w:t>
-      </w:r>
-      <w:r>
-        <w:rPr>
-          <w:rFonts w:asciiTheme="minorHAnsi" w:hAnsiTheme="minorHAnsi"/>
-          <w:noProof/>
-          <w:sz w:val="20"/>
-        </w:rPr>
-        <w:t>a</w:t>
-      </w:r>
-      <w:r>
-        <w:rPr>
-          <w:rFonts w:asciiTheme="minorHAnsi" w:hAnsiTheme="minorHAnsi"/>
-          <w:noProof/>
-          <w:sz w:val="20"/>
-        </w:rPr>
-        <w:t xml:space="preserve">surement </w:t>
-      </w:r>
-      <w:r>
-        <w:rPr>
-          <w:rFonts w:asciiTheme="minorHAnsi" w:hAnsiTheme="minorHAnsi"/>
-          <w:noProof/>
-          <w:sz w:val="20"/>
-        </w:rPr>
-        <w:t>by</w:t>
-      </w:r>
-      <w:r>
-        <w:rPr>
-          <w:rFonts w:asciiTheme="minorHAnsi" w:hAnsiTheme="minorHAnsi"/>
-          <w:noProof/>
-          <w:sz w:val="20"/>
-        </w:rPr>
-        <w:t xml:space="preserve"> CAST AIP</w:t>
-      </w:r>
-      <w:r>
-        <w:rPr>
-          <w:rFonts w:asciiTheme="minorHAnsi" w:hAnsiTheme="minorHAnsi"/>
-          <w:noProof/>
-          <w:sz w:val="20"/>
-        </w:rPr>
-        <w:t xml:space="preserve"> against the </w:t>
-      </w:r>
-      <w:r>
-        <w:rPr>
-          <w:rFonts w:asciiTheme="minorHAnsi" w:hAnsiTheme="minorHAnsi"/>
-          <w:noProof/>
-          <w:sz w:val="20"/>
-        </w:rPr>
-        <w:t>MIPS (Million Instructions Per Second) Reduction Index</w:t>
-      </w:r>
-      <w:r>
-        <w:rPr>
-          <w:rFonts w:asciiTheme="minorHAnsi" w:hAnsiTheme="minorHAnsi"/>
-          <w:noProof/>
-          <w:sz w:val="20"/>
-        </w:rPr>
-        <w:t>.</w:t>
-      </w:r>
-    </w:p>
-    <w:p>
-      <w:pPr>
-        <w:ind w:left="0" w:right="657"/>
-        <w:jc w:val="left"/>
-        <w:rPr>
-          <w:rFonts w:asciiTheme="minorHAnsi" w:hAnsiTheme="minorHAnsi"/>
-          <w:noProof/>
-          <w:sz w:val="20"/>
-        </w:rPr>
-      </w:pPr>
     </w:p>
     <w:p>
       <w:pPr>
@@ -6739,8 +6618,10 @@
           <w:rFonts w:eastAsia="Calibri"/>
         </w:rPr>
       </w:pPr>
-      <w:bookmarkStart w:id="23" w:name="_Toc41377760"/>
-      <w:bookmarkStart w:id="24" w:name="_Toc41378055"/>
+      <w:bookmarkStart w:id="32" w:name="_Toc41377760"/>
+      <w:bookmarkStart w:id="33" w:name="_Toc41378055"/>
+      <w:bookmarkStart w:id="34" w:name="_Toc44316410"/>
+      <w:bookmarkStart w:id="35" w:name="_Toc44398936"/>
       <w:r>
         <w:rPr>
           <w:rFonts w:eastAsia="Calibri"/>
@@ -6748,8 +6629,8 @@
         </w:rPr>
         <w:t xml:space="preserve">MIPS Reduction Index </w:t>
       </w:r>
-      <w:bookmarkEnd w:id="23"/>
-      <w:bookmarkEnd w:id="24"/>
+      <w:bookmarkEnd w:id="32"/>
+      <w:bookmarkEnd w:id="33"/>
       <w:r>
         <w:rPr>
           <w:rFonts w:eastAsia="Calibri"/>
@@ -6757,6 +6638,8 @@
         </w:rPr>
         <w:t>vulnerabilities</w:t>
       </w:r>
+      <w:bookmarkEnd w:id="34"/>
+      <w:bookmarkEnd w:id="35"/>
     </w:p>
     <w:p>
       <w:pPr>
@@ -6771,45 +6654,40 @@
     </w:p>
     <w:p>
       <w:pPr>
-        <w:pStyle w:val="BodyContent"/>
-        <w:ind w:right="657"/>
+        <w:ind w:left="0" w:right="567"/>
         <w:rPr>
           <w:rFonts w:asciiTheme="minorHAnsi" w:hAnsiTheme="minorHAnsi" w:cstheme="minorHAnsi"/>
           <w:sz w:val="20"/>
-          <w:szCs w:val="20"/>
         </w:rPr>
       </w:pPr>
       <w:r>
         <w:rPr>
           <w:rFonts w:asciiTheme="minorHAnsi" w:hAnsiTheme="minorHAnsi" w:cstheme="minorHAnsi"/>
           <w:sz w:val="20"/>
+        </w:rPr>
+        <w:t>The MIPS Reduction index is based on the CAST AIP quality rules that address resource consumption aspects and thus presents MIPS reduction opportunities for the application.</w:t>
+      </w:r>
+    </w:p>
+    <w:p>
+      <w:pPr>
+        <w:pStyle w:val="BodyContent"/>
+        <w:ind w:right="567"/>
+        <w:jc w:val="both"/>
+        <w:rPr>
+          <w:rFonts w:asciiTheme="minorHAnsi" w:hAnsiTheme="minorHAnsi" w:cstheme="minorHAnsi"/>
+          <w:color w:val="auto"/>
+          <w:sz w:val="20"/>
           <w:szCs w:val="20"/>
         </w:rPr>
-        <w:t xml:space="preserve">List of </w:t>
-      </w:r>
+      </w:pPr>
       <w:r>
         <w:rPr>
           <w:rFonts w:asciiTheme="minorHAnsi" w:hAnsiTheme="minorHAnsi" w:cstheme="minorHAnsi"/>
+          <w:color w:val="auto"/>
           <w:sz w:val="20"/>
           <w:szCs w:val="20"/>
         </w:rPr>
-        <w:t>MIPS Reduction</w:t>
-      </w:r>
-      <w:r>
-        <w:rPr>
-          <w:rFonts w:asciiTheme="minorHAnsi" w:hAnsiTheme="minorHAnsi" w:cstheme="minorHAnsi"/>
-          <w:sz w:val="20"/>
-          <w:szCs w:val="20"/>
-        </w:rPr>
-        <w:t xml:space="preserve"> rules that had any findings in this application</w:t>
-      </w:r>
-      <w:r>
-        <w:rPr>
-          <w:rFonts w:asciiTheme="minorHAnsi" w:hAnsiTheme="minorHAnsi" w:cstheme="minorHAnsi"/>
-          <w:sz w:val="20"/>
-          <w:szCs w:val="20"/>
-        </w:rPr>
-        <w:t>.</w:t>
+        <w:t>These quality rules are related to costly statements or constructs, data access efficiency, and application reliability.</w:t>
       </w:r>
     </w:p>
     <w:tbl>
@@ -6877,6 +6755,13 @@
               </w:rPr>
               <w:t xml:space="preserve">Total </w:t>
             </w:r>
+            <w:r>
+              <w:rPr>
+                <w:rFonts w:ascii="Open Sans" w:hAnsi="Open Sans" w:cs="Open Sans"/>
+                <w:b w:val="0"/>
+              </w:rPr>
+              <w:t>Violations</w:t>
+            </w:r>
           </w:p>
         </w:tc>
         <w:tc>
@@ -6908,6 +6793,13 @@
                 <w:b w:val="0"/>
               </w:rPr>
               <w:t xml:space="preserve"> </w:t>
+            </w:r>
+            <w:r>
+              <w:rPr>
+                <w:rFonts w:ascii="Open Sans" w:hAnsi="Open Sans" w:cs="Open Sans"/>
+                <w:b w:val="0"/>
+              </w:rPr>
+              <w:t>Violations</w:t>
             </w:r>
           </w:p>
         </w:tc>
@@ -6940,6 +6832,13 @@
                 <w:b w:val="0"/>
               </w:rPr>
               <w:t xml:space="preserve"> </w:t>
+            </w:r>
+            <w:r>
+              <w:rPr>
+                <w:rFonts w:ascii="Open Sans" w:hAnsi="Open Sans" w:cs="Open Sans"/>
+                <w:b w:val="0"/>
+              </w:rPr>
+              <w:t>Violations</w:t>
             </w:r>
           </w:p>
         </w:tc>
@@ -7305,9 +7204,11 @@
           <w:rFonts w:eastAsia="Calibri"/>
         </w:rPr>
       </w:pPr>
-      <w:bookmarkStart w:id="25" w:name="_Toc41377761"/>
-      <w:bookmarkStart w:id="26" w:name="_Toc41378056"/>
-      <w:bookmarkStart w:id="27" w:name="_Hlk41378424"/>
+      <w:bookmarkStart w:id="36" w:name="_Toc41377761"/>
+      <w:bookmarkStart w:id="37" w:name="_Toc41378056"/>
+      <w:bookmarkStart w:id="38" w:name="_Toc44316411"/>
+      <w:bookmarkStart w:id="39" w:name="_Hlk41378424"/>
+      <w:bookmarkStart w:id="40" w:name="_Toc44398937"/>
       <w:r>
         <w:rPr>
           <w:rFonts w:eastAsia="Calibri"/>
@@ -7316,8 +7217,10 @@
         <w:lastRenderedPageBreak/>
         <w:t>MIPS Reduction – focus on algorithmic costs</w:t>
       </w:r>
-      <w:bookmarkEnd w:id="25"/>
-      <w:bookmarkEnd w:id="26"/>
+      <w:bookmarkEnd w:id="36"/>
+      <w:bookmarkEnd w:id="37"/>
+      <w:bookmarkEnd w:id="38"/>
+      <w:bookmarkEnd w:id="40"/>
     </w:p>
     <w:p>
       <w:pPr>
@@ -7336,6 +7239,7 @@
         <w:ind w:right="657"/>
         <w:rPr>
           <w:rFonts w:asciiTheme="minorHAnsi" w:hAnsiTheme="minorHAnsi" w:cstheme="minorHAnsi"/>
+          <w:color w:val="auto"/>
           <w:sz w:val="20"/>
           <w:szCs w:val="20"/>
         </w:rPr>
@@ -7343,34 +7247,52 @@
       <w:r>
         <w:rPr>
           <w:rFonts w:asciiTheme="minorHAnsi" w:hAnsiTheme="minorHAnsi" w:cstheme="minorHAnsi"/>
+          <w:color w:val="auto"/>
           <w:sz w:val="20"/>
           <w:szCs w:val="20"/>
         </w:rPr>
-        <w:t xml:space="preserve">List of </w:t>
+        <w:t xml:space="preserve">Some statements are known as being resource consuming and therefore should be avoided. It is the also case of </w:t>
       </w:r>
+      <w:proofErr w:type="gramStart"/>
       <w:r>
         <w:rPr>
           <w:rFonts w:asciiTheme="minorHAnsi" w:hAnsiTheme="minorHAnsi" w:cstheme="minorHAnsi"/>
+          <w:color w:val="auto"/>
           <w:sz w:val="20"/>
           <w:szCs w:val="20"/>
         </w:rPr>
-        <w:t>vulnerabilities</w:t>
+        <w:t>particular constructs</w:t>
       </w:r>
+      <w:proofErr w:type="gramEnd"/>
       <w:r>
         <w:rPr>
           <w:rFonts w:asciiTheme="minorHAnsi" w:hAnsiTheme="minorHAnsi" w:cstheme="minorHAnsi"/>
+          <w:color w:val="auto"/>
           <w:sz w:val="20"/>
           <w:szCs w:val="20"/>
         </w:rPr>
-        <w:t xml:space="preserve"> that had any findings in this application</w:t>
+        <w:t>, mainly based on loops, as well.</w:t>
       </w:r>
+    </w:p>
+    <w:p>
+      <w:pPr>
+        <w:pStyle w:val="BodyContent"/>
+        <w:ind w:right="657"/>
+        <w:rPr>
+          <w:rFonts w:asciiTheme="minorHAnsi" w:hAnsiTheme="minorHAnsi" w:cstheme="minorHAnsi"/>
+          <w:color w:val="auto"/>
+          <w:sz w:val="20"/>
+          <w:szCs w:val="20"/>
+        </w:rPr>
+      </w:pPr>
       <w:r>
         <w:rPr>
           <w:rFonts w:asciiTheme="minorHAnsi" w:hAnsiTheme="minorHAnsi" w:cstheme="minorHAnsi"/>
+          <w:color w:val="auto"/>
           <w:sz w:val="20"/>
           <w:szCs w:val="20"/>
         </w:rPr>
-        <w:t>.</w:t>
+        <w:t>Rules presented in next tables cover that part of the MIPS Reduction Index.</w:t>
       </w:r>
     </w:p>
     <w:tbl>
@@ -7449,7 +7371,7 @@
                 <w:rFonts w:ascii="Open Sans" w:hAnsi="Open Sans" w:cs="Open Sans"/>
                 <w:b w:val="0"/>
               </w:rPr>
-              <w:t>Vulnerabilities</w:t>
+              <w:t>Violations</w:t>
             </w:r>
           </w:p>
         </w:tc>
@@ -7488,7 +7410,7 @@
                 <w:rFonts w:ascii="Open Sans" w:hAnsi="Open Sans" w:cs="Open Sans"/>
                 <w:b w:val="0"/>
               </w:rPr>
-              <w:t>Vulnerabilities</w:t>
+              <w:t>Violations</w:t>
             </w:r>
           </w:p>
         </w:tc>
@@ -7520,7 +7442,7 @@
                 <w:rFonts w:ascii="Open Sans" w:hAnsi="Open Sans" w:cs="Open Sans"/>
                 <w:b w:val="0"/>
               </w:rPr>
-              <w:t>Vulnerabilities</w:t>
+              <w:t>Violations</w:t>
             </w:r>
           </w:p>
         </w:tc>
@@ -8060,7 +7982,7 @@
           <w:lang w:eastAsia="x-none"/>
         </w:rPr>
       </w:pPr>
-      <w:bookmarkStart w:id="28" w:name="_Toc41377762"/>
+      <w:bookmarkStart w:id="41" w:name="_Toc41377762"/>
       <w:r>
         <w:rPr>
           <w:rFonts w:eastAsia="Calibri"/>
@@ -8077,7 +7999,9 @@
           <w:rFonts w:eastAsia="Calibri"/>
         </w:rPr>
       </w:pPr>
-      <w:bookmarkStart w:id="29" w:name="_Toc41378057"/>
+      <w:bookmarkStart w:id="42" w:name="_Toc41378057"/>
+      <w:bookmarkStart w:id="43" w:name="_Toc44316412"/>
+      <w:bookmarkStart w:id="44" w:name="_Toc44398938"/>
       <w:r>
         <w:rPr>
           <w:rFonts w:eastAsia="Calibri"/>
@@ -8086,8 +8010,10 @@
         <w:lastRenderedPageBreak/>
         <w:t>MIPS Reduction – focus on data access efficiency</w:t>
       </w:r>
-      <w:bookmarkEnd w:id="28"/>
-      <w:bookmarkEnd w:id="29"/>
+      <w:bookmarkEnd w:id="41"/>
+      <w:bookmarkEnd w:id="42"/>
+      <w:bookmarkEnd w:id="43"/>
+      <w:bookmarkEnd w:id="44"/>
     </w:p>
     <w:p>
       <w:pPr>
@@ -8095,6 +8021,7 @@
         <w:ind w:right="657"/>
         <w:rPr>
           <w:rFonts w:asciiTheme="minorHAnsi" w:hAnsiTheme="minorHAnsi" w:cstheme="minorHAnsi"/>
+          <w:color w:val="auto"/>
           <w:sz w:val="20"/>
           <w:szCs w:val="20"/>
         </w:rPr>
@@ -8106,6 +8033,7 @@
         <w:ind w:right="657"/>
         <w:rPr>
           <w:rFonts w:asciiTheme="minorHAnsi" w:hAnsiTheme="minorHAnsi" w:cstheme="minorHAnsi"/>
+          <w:color w:val="auto"/>
           <w:sz w:val="20"/>
           <w:szCs w:val="20"/>
         </w:rPr>
@@ -8113,50 +8041,32 @@
       <w:r>
         <w:rPr>
           <w:rFonts w:asciiTheme="minorHAnsi" w:hAnsiTheme="minorHAnsi" w:cstheme="minorHAnsi"/>
+          <w:color w:val="auto"/>
           <w:sz w:val="20"/>
           <w:szCs w:val="20"/>
         </w:rPr>
-        <w:t>Lis</w:t>
+        <w:t>Inefficient file accesses or database queries decrease performance and increase resource consumption. Fixing the corresponding violations will impact positively the MIPS value. </w:t>
       </w:r>
+    </w:p>
+    <w:p>
+      <w:pPr>
+        <w:pStyle w:val="BodyContent"/>
+        <w:ind w:right="657"/>
+        <w:rPr>
+          <w:rFonts w:asciiTheme="minorHAnsi" w:hAnsiTheme="minorHAnsi" w:cstheme="minorHAnsi"/>
+          <w:color w:val="auto"/>
+          <w:sz w:val="20"/>
+          <w:szCs w:val="20"/>
+        </w:rPr>
+      </w:pPr>
       <w:r>
         <w:rPr>
           <w:rFonts w:asciiTheme="minorHAnsi" w:hAnsiTheme="minorHAnsi" w:cstheme="minorHAnsi"/>
+          <w:color w:val="auto"/>
           <w:sz w:val="20"/>
           <w:szCs w:val="20"/>
         </w:rPr>
-        <w:t xml:space="preserve">t of </w:t>
-      </w:r>
-      <w:r>
-        <w:rPr>
-          <w:rFonts w:asciiTheme="minorHAnsi" w:hAnsiTheme="minorHAnsi" w:cstheme="minorHAnsi"/>
-          <w:sz w:val="20"/>
-          <w:szCs w:val="20"/>
-        </w:rPr>
-        <w:t>vulnerabilities</w:t>
-      </w:r>
-      <w:r>
-        <w:rPr>
-          <w:rFonts w:asciiTheme="minorHAnsi" w:hAnsiTheme="minorHAnsi" w:cstheme="minorHAnsi"/>
-          <w:sz w:val="20"/>
-          <w:szCs w:val="20"/>
-        </w:rPr>
-        <w:t xml:space="preserve"> </w:t>
-      </w:r>
-      <w:r>
-        <w:rPr>
-          <w:rFonts w:asciiTheme="minorHAnsi" w:hAnsiTheme="minorHAnsi" w:cstheme="minorHAnsi"/>
-          <w:sz w:val="20"/>
-          <w:szCs w:val="20"/>
-        </w:rPr>
-        <w:t>that had any findings in this application</w:t>
-      </w:r>
-      <w:r>
-        <w:rPr>
-          <w:rFonts w:asciiTheme="minorHAnsi" w:hAnsiTheme="minorHAnsi" w:cstheme="minorHAnsi"/>
-          <w:sz w:val="20"/>
-          <w:szCs w:val="20"/>
-        </w:rPr>
-        <w:t>.</w:t>
+        <w:t>The rules listed below contribute to the MIPS Reduction Index regarding that topic. </w:t>
       </w:r>
     </w:p>
     <w:tbl>
@@ -8235,7 +8145,7 @@
                 <w:rFonts w:ascii="Open Sans" w:hAnsi="Open Sans" w:cs="Open Sans"/>
                 <w:b w:val="0"/>
               </w:rPr>
-              <w:t>Vulnerabilities</w:t>
+              <w:t>Violations</w:t>
             </w:r>
           </w:p>
         </w:tc>
@@ -8267,7 +8177,7 @@
                 <w:rFonts w:ascii="Open Sans" w:hAnsi="Open Sans" w:cs="Open Sans"/>
                 <w:b w:val="0"/>
               </w:rPr>
-              <w:t>Vulnerabilities</w:t>
+              <w:t>Violations</w:t>
             </w:r>
           </w:p>
         </w:tc>
@@ -8299,7 +8209,7 @@
                 <w:rFonts w:ascii="Open Sans" w:hAnsi="Open Sans" w:cs="Open Sans"/>
                 <w:b w:val="0"/>
               </w:rPr>
-              <w:t>Vulnerabilities</w:t>
+              <w:t>Violations</w:t>
             </w:r>
           </w:p>
         </w:tc>
@@ -8845,8 +8755,10 @@
           <w:rFonts w:eastAsia="Calibri"/>
         </w:rPr>
       </w:pPr>
-      <w:bookmarkStart w:id="30" w:name="_Toc41377763"/>
-      <w:bookmarkStart w:id="31" w:name="_Toc41378058"/>
+      <w:bookmarkStart w:id="45" w:name="_Toc41377763"/>
+      <w:bookmarkStart w:id="46" w:name="_Toc41378058"/>
+      <w:bookmarkStart w:id="47" w:name="_Toc44316413"/>
+      <w:bookmarkStart w:id="48" w:name="_Toc44398939"/>
       <w:r>
         <w:rPr>
           <w:rFonts w:eastAsia="Calibri"/>
@@ -8855,8 +8767,10 @@
         <w:lastRenderedPageBreak/>
         <w:t>MIPS Reduction – focus on avoiding transaction failure</w:t>
       </w:r>
-      <w:bookmarkEnd w:id="30"/>
-      <w:bookmarkEnd w:id="31"/>
+      <w:bookmarkEnd w:id="45"/>
+      <w:bookmarkEnd w:id="46"/>
+      <w:bookmarkEnd w:id="47"/>
+      <w:bookmarkEnd w:id="48"/>
     </w:p>
     <w:p>
       <w:pPr>
@@ -8864,6 +8778,7 @@
         <w:ind w:right="657"/>
         <w:rPr>
           <w:rFonts w:asciiTheme="minorHAnsi" w:hAnsiTheme="minorHAnsi" w:cstheme="minorHAnsi"/>
+          <w:color w:val="auto"/>
           <w:sz w:val="20"/>
           <w:szCs w:val="20"/>
         </w:rPr>
@@ -8875,6 +8790,7 @@
         <w:ind w:right="657"/>
         <w:rPr>
           <w:rFonts w:asciiTheme="minorHAnsi" w:hAnsiTheme="minorHAnsi" w:cstheme="minorHAnsi"/>
+          <w:color w:val="auto"/>
           <w:sz w:val="20"/>
           <w:szCs w:val="20"/>
         </w:rPr>
@@ -8882,42 +8798,70 @@
       <w:r>
         <w:rPr>
           <w:rFonts w:asciiTheme="minorHAnsi" w:hAnsiTheme="minorHAnsi" w:cstheme="minorHAnsi"/>
+          <w:color w:val="auto"/>
           <w:sz w:val="20"/>
           <w:szCs w:val="20"/>
         </w:rPr>
-        <w:t xml:space="preserve">List of </w:t>
+        <w:t xml:space="preserve">Application reliability influences the MIPS value. Each time a transaction stops or a batch terminates, the system </w:t>
+      </w:r>
+      <w:proofErr w:type="gramStart"/>
+      <w:r>
+        <w:rPr>
+          <w:rFonts w:asciiTheme="minorHAnsi" w:hAnsiTheme="minorHAnsi" w:cstheme="minorHAnsi"/>
+          <w:color w:val="auto"/>
+          <w:sz w:val="20"/>
+          <w:szCs w:val="20"/>
+        </w:rPr>
+        <w:t>has to</w:t>
+      </w:r>
+      <w:proofErr w:type="gramEnd"/>
+      <w:r>
+        <w:rPr>
+          <w:rFonts w:asciiTheme="minorHAnsi" w:hAnsiTheme="minorHAnsi" w:cstheme="minorHAnsi"/>
+          <w:color w:val="auto"/>
+          <w:sz w:val="20"/>
+          <w:szCs w:val="20"/>
+        </w:rPr>
+        <w:t xml:space="preserve"> log the issue and reload the context. These system operations </w:t>
       </w:r>
       <w:r>
         <w:rPr>
           <w:rFonts w:asciiTheme="minorHAnsi" w:hAnsiTheme="minorHAnsi" w:cstheme="minorHAnsi"/>
+          <w:color w:val="auto"/>
           <w:sz w:val="20"/>
           <w:szCs w:val="20"/>
         </w:rPr>
-        <w:t>vulnerabilities</w:t>
+        <w:t>consume</w:t>
       </w:r>
       <w:r>
         <w:rPr>
           <w:rFonts w:asciiTheme="minorHAnsi" w:hAnsiTheme="minorHAnsi" w:cstheme="minorHAnsi"/>
+          <w:color w:val="auto"/>
           <w:sz w:val="20"/>
           <w:szCs w:val="20"/>
         </w:rPr>
-        <w:t xml:space="preserve"> </w:t>
+        <w:t xml:space="preserve"> resources and should be avoided as much as possible. </w:t>
       </w:r>
+    </w:p>
+    <w:p>
+      <w:pPr>
+        <w:pStyle w:val="BodyContent"/>
+        <w:ind w:right="657"/>
+        <w:rPr>
+          <w:rFonts w:asciiTheme="minorHAnsi" w:hAnsiTheme="minorHAnsi" w:cstheme="minorHAnsi"/>
+          <w:color w:val="auto"/>
+          <w:sz w:val="20"/>
+          <w:szCs w:val="20"/>
+        </w:rPr>
+      </w:pPr>
       <w:r>
         <w:rPr>
           <w:rFonts w:asciiTheme="minorHAnsi" w:hAnsiTheme="minorHAnsi" w:cstheme="minorHAnsi"/>
+          <w:color w:val="auto"/>
           <w:sz w:val="20"/>
           <w:szCs w:val="20"/>
         </w:rPr>
-        <w:t>that had any findings in this application</w:t>
-      </w:r>
-      <w:r>
-        <w:rPr>
-          <w:rFonts w:asciiTheme="minorHAnsi" w:hAnsiTheme="minorHAnsi" w:cstheme="minorHAnsi"/>
-          <w:sz w:val="20"/>
-          <w:szCs w:val="20"/>
-        </w:rPr>
-        <w:t xml:space="preserve">. </w:t>
+        <w:t>The below rules address that aspect of the MIPS Reduction Index. </w:t>
       </w:r>
     </w:p>
     <w:tbl>
@@ -8996,7 +8940,7 @@
                 <w:rFonts w:ascii="Open Sans" w:hAnsi="Open Sans" w:cs="Open Sans"/>
                 <w:b w:val="0"/>
               </w:rPr>
-              <w:t>Vulnerabilities</w:t>
+              <w:t>Violations</w:t>
             </w:r>
           </w:p>
         </w:tc>
@@ -9028,7 +8972,7 @@
                 <w:rFonts w:ascii="Open Sans" w:hAnsi="Open Sans" w:cs="Open Sans"/>
                 <w:b w:val="0"/>
               </w:rPr>
-              <w:t>Vulnerabilities</w:t>
+              <w:t>Violations</w:t>
             </w:r>
           </w:p>
         </w:tc>
@@ -9060,7 +9004,7 @@
                 <w:rFonts w:ascii="Open Sans" w:hAnsi="Open Sans" w:cs="Open Sans"/>
                 <w:b w:val="0"/>
               </w:rPr>
-              <w:t>Vulnerabilities</w:t>
+              <w:t>Violations</w:t>
             </w:r>
           </w:p>
         </w:tc>
@@ -9572,7 +9516,7 @@
         <w:t>MIPS Reduction – focus on avoiding transaction failure</w:t>
       </w:r>
     </w:p>
-    <w:bookmarkEnd w:id="27"/>
+    <w:bookmarkEnd w:id="39"/>
     <w:p>
       <w:pPr>
         <w:pStyle w:val="BodyContent"/>
@@ -9600,11 +9544,13 @@
         <w:pStyle w:val="Heading1"/>
         <w:ind w:right="657"/>
       </w:pPr>
-      <w:bookmarkStart w:id="32" w:name="_Toc531865308"/>
-      <w:bookmarkStart w:id="33" w:name="_Toc531949437"/>
-      <w:bookmarkStart w:id="34" w:name="_Toc531949649"/>
-      <w:bookmarkStart w:id="35" w:name="_Toc41377764"/>
-      <w:bookmarkStart w:id="36" w:name="_Toc41378059"/>
+      <w:bookmarkStart w:id="49" w:name="_Toc531865308"/>
+      <w:bookmarkStart w:id="50" w:name="_Toc531949437"/>
+      <w:bookmarkStart w:id="51" w:name="_Toc531949649"/>
+      <w:bookmarkStart w:id="52" w:name="_Toc41377764"/>
+      <w:bookmarkStart w:id="53" w:name="_Toc41378059"/>
+      <w:bookmarkStart w:id="54" w:name="_Toc44316414"/>
+      <w:bookmarkStart w:id="55" w:name="_Toc44398940"/>
       <w:r>
         <w:lastRenderedPageBreak/>
         <w:t>A</w:t>
@@ -9612,11 +9558,13 @@
       <w:r>
         <w:t>ppendix</w:t>
       </w:r>
-      <w:bookmarkEnd w:id="32"/>
-      <w:bookmarkEnd w:id="33"/>
-      <w:bookmarkEnd w:id="34"/>
-      <w:bookmarkEnd w:id="35"/>
-      <w:bookmarkEnd w:id="36"/>
+      <w:bookmarkEnd w:id="49"/>
+      <w:bookmarkEnd w:id="50"/>
+      <w:bookmarkEnd w:id="51"/>
+      <w:bookmarkEnd w:id="52"/>
+      <w:bookmarkEnd w:id="53"/>
+      <w:bookmarkEnd w:id="54"/>
+      <w:bookmarkEnd w:id="55"/>
       <w:r>
         <w:t xml:space="preserve"> </w:t>
       </w:r>
@@ -9630,152 +9578,122 @@
           <w:lang w:val="en-US"/>
         </w:rPr>
       </w:pPr>
-      <w:bookmarkStart w:id="37" w:name="_Toc531865309"/>
-      <w:bookmarkStart w:id="38" w:name="_Toc531949438"/>
-      <w:bookmarkStart w:id="39" w:name="_Toc531949650"/>
-      <w:bookmarkStart w:id="40" w:name="_Toc41377765"/>
-      <w:bookmarkStart w:id="41" w:name="_Toc41378060"/>
+      <w:bookmarkStart w:id="56" w:name="_Toc531865309"/>
+      <w:bookmarkStart w:id="57" w:name="_Toc531949438"/>
+      <w:bookmarkStart w:id="58" w:name="_Toc531949650"/>
+      <w:bookmarkStart w:id="59" w:name="_Toc41377765"/>
+      <w:bookmarkStart w:id="60" w:name="_Toc41378060"/>
+      <w:bookmarkStart w:id="61" w:name="_Toc44316415"/>
+      <w:bookmarkStart w:id="62" w:name="_Toc44398941"/>
       <w:r>
         <w:rPr>
           <w:lang w:val="en-US"/>
         </w:rPr>
         <w:t>About CAST Software Intelligence</w:t>
       </w:r>
-      <w:bookmarkEnd w:id="37"/>
-      <w:bookmarkEnd w:id="38"/>
-      <w:bookmarkEnd w:id="39"/>
-      <w:bookmarkEnd w:id="40"/>
-      <w:bookmarkEnd w:id="41"/>
+      <w:bookmarkEnd w:id="56"/>
+      <w:bookmarkEnd w:id="57"/>
+      <w:bookmarkEnd w:id="58"/>
+      <w:bookmarkEnd w:id="59"/>
+      <w:bookmarkEnd w:id="60"/>
+      <w:bookmarkEnd w:id="61"/>
+      <w:bookmarkEnd w:id="62"/>
     </w:p>
     <w:p>
       <w:pPr>
         <w:ind w:right="657"/>
+        <w:rPr>
+          <w:rFonts w:asciiTheme="minorHAnsi" w:hAnsiTheme="minorHAnsi" w:cstheme="minorHAnsi"/>
+          <w:sz w:val="20"/>
+          <w:szCs w:val="22"/>
+        </w:rPr>
+      </w:pPr>
+      <w:bookmarkStart w:id="63" w:name="_Toc531865310"/>
+      <w:bookmarkStart w:id="64" w:name="_Toc531949439"/>
+      <w:bookmarkStart w:id="65" w:name="_Toc531949651"/>
+      <w:bookmarkStart w:id="66" w:name="_Toc41377766"/>
+      <w:bookmarkStart w:id="67" w:name="_Toc41378061"/>
+    </w:p>
+    <w:p>
+      <w:pPr>
+        <w:ind w:right="657"/>
+        <w:rPr>
+          <w:rFonts w:asciiTheme="minorHAnsi" w:hAnsiTheme="minorHAnsi" w:cstheme="minorHAnsi"/>
+          <w:sz w:val="20"/>
+          <w:szCs w:val="22"/>
+        </w:rPr>
       </w:pPr>
       <w:r>
-        <w:t>Software Intelligence creates understanding into software architecture, end to end transaction flows, data access patterns and more, helping teams work confidently and faster. Hundreds of companies rely on CAST Software Intelligence to improve end-user satisfaction and time-to-market, prevent business disruption and reduce cost, enabling them to move past today’s obstacles and to tackle the next wave of innovation.</w:t>
+        <w:rPr>
+          <w:rFonts w:asciiTheme="minorHAnsi" w:hAnsiTheme="minorHAnsi" w:cstheme="minorHAnsi"/>
+          <w:sz w:val="20"/>
+          <w:szCs w:val="22"/>
+        </w:rPr>
+        <w:t xml:space="preserve">Software Intelligence creates understanding into software architecture, end to end transaction flows, data access patterns and more, helping teams work confidently and faster. Hundreds of companies rely on CAST Software Intelligence to improve end-user satisfaction and time-to-market, prevent business </w:t>
+      </w:r>
+      <w:proofErr w:type="gramStart"/>
+      <w:r>
+        <w:rPr>
+          <w:rFonts w:asciiTheme="minorHAnsi" w:hAnsiTheme="minorHAnsi" w:cstheme="minorHAnsi"/>
+          <w:sz w:val="20"/>
+          <w:szCs w:val="22"/>
+        </w:rPr>
+        <w:t>disruption</w:t>
+      </w:r>
+      <w:proofErr w:type="gramEnd"/>
+      <w:r>
+        <w:rPr>
+          <w:rFonts w:asciiTheme="minorHAnsi" w:hAnsiTheme="minorHAnsi" w:cstheme="minorHAnsi"/>
+          <w:sz w:val="20"/>
+          <w:szCs w:val="22"/>
+        </w:rPr>
+        <w:t xml:space="preserve"> and reduce cost, enabling them to move past today’s obstacles and to tackle the next wave of innovation.</w:t>
       </w:r>
     </w:p>
     <w:p>
       <w:pPr>
         <w:ind w:right="657"/>
+        <w:rPr>
+          <w:rFonts w:asciiTheme="minorHAnsi" w:hAnsiTheme="minorHAnsi" w:cstheme="minorHAnsi"/>
+          <w:sz w:val="20"/>
+          <w:szCs w:val="22"/>
+        </w:rPr>
       </w:pPr>
     </w:p>
     <w:p>
       <w:pPr>
         <w:ind w:right="657"/>
+        <w:rPr>
+          <w:rFonts w:asciiTheme="minorHAnsi" w:hAnsiTheme="minorHAnsi" w:cstheme="minorHAnsi"/>
+          <w:sz w:val="20"/>
+          <w:szCs w:val="22"/>
+        </w:rPr>
       </w:pPr>
       <w:hyperlink r:id="rId11" w:history="1">
         <w:r>
           <w:rPr>
             <w:rStyle w:val="Hyperlink"/>
+            <w:rFonts w:asciiTheme="minorHAnsi" w:hAnsiTheme="minorHAnsi" w:cstheme="minorHAnsi"/>
+            <w:sz w:val="20"/>
+            <w:szCs w:val="22"/>
           </w:rPr>
           <w:t>Click here</w:t>
         </w:r>
       </w:hyperlink>
       <w:r>
-        <w:t xml:space="preserve"> for more information about CAST Software Intelligence</w:t>
-      </w:r>
-      <w:r>
-        <w:t>.</w:t>
-      </w:r>
-      <w:r>
-        <w:t xml:space="preserve"> </w:t>
+        <w:rPr>
+          <w:rFonts w:asciiTheme="minorHAnsi" w:hAnsiTheme="minorHAnsi" w:cstheme="minorHAnsi"/>
+          <w:sz w:val="20"/>
+          <w:szCs w:val="22"/>
+        </w:rPr>
+        <w:t xml:space="preserve"> for more information about CAST Software Intelligence. </w:t>
       </w:r>
     </w:p>
-    <w:p>
-      <w:pPr>
-        <w:pStyle w:val="Heading2"/>
-        <w:spacing w:after="0"/>
-        <w:ind w:left="540" w:right="657" w:hanging="540"/>
-      </w:pPr>
-      <w:bookmarkStart w:id="42" w:name="_Toc531865310"/>
-      <w:bookmarkStart w:id="43" w:name="_Toc531949439"/>
-      <w:bookmarkStart w:id="44" w:name="_Toc531949651"/>
-      <w:bookmarkStart w:id="45" w:name="_Toc41377766"/>
-      <w:bookmarkStart w:id="46" w:name="_Toc41378061"/>
-      <w:r>
-        <w:rPr>
-          <w:lang w:val="en-US"/>
-        </w:rPr>
-        <w:t>About CAST Security</w:t>
-      </w:r>
-      <w:bookmarkEnd w:id="42"/>
-      <w:bookmarkEnd w:id="43"/>
-      <w:bookmarkEnd w:id="44"/>
-      <w:bookmarkEnd w:id="45"/>
-      <w:bookmarkEnd w:id="46"/>
-    </w:p>
-    <w:p>
-      <w:pPr>
-        <w:ind w:right="657"/>
-      </w:pPr>
-    </w:p>
-    <w:p>
-      <w:pPr>
-        <w:ind w:right="657"/>
-      </w:pPr>
-      <w:r>
-        <w:t xml:space="preserve">Cyber risk and </w:t>
-      </w:r>
-      <w:r>
-        <w:t xml:space="preserve">application </w:t>
-      </w:r>
-      <w:r>
-        <w:t xml:space="preserve">security require a proactive and intelligence-driven approach. </w:t>
-      </w:r>
-      <w:r>
-        <w:t xml:space="preserve">CAST </w:t>
-      </w:r>
-      <w:r>
-        <w:t>Software Intelligence shifts insight into security strategy blind spots before development starts.</w:t>
-      </w:r>
-      <w:r>
-        <w:t xml:space="preserve"> With its unique ability to do dataflow </w:t>
-      </w:r>
-      <w:r>
-        <w:t>and system</w:t>
-      </w:r>
-      <w:r>
-        <w:t xml:space="preserve">-level </w:t>
-      </w:r>
-      <w:r>
-        <w:t>analysis</w:t>
-      </w:r>
-      <w:r>
-        <w:t>,</w:t>
-      </w:r>
-      <w:r>
-        <w:t xml:space="preserve"> CAST provides the most accurate security findings</w:t>
-      </w:r>
-      <w:r>
-        <w:t>, reducing a lot of false positives.</w:t>
-      </w:r>
-      <w:r>
-        <w:t xml:space="preserve"> </w:t>
-      </w:r>
-      <w:r>
-        <w:t>CAST Security rules are adapted from best-in-class industry standards – CISQ, CWE, and OWASP.</w:t>
-      </w:r>
-    </w:p>
-    <w:p>
-      <w:pPr>
-        <w:ind w:right="657"/>
-      </w:pPr>
-      <w:r>
-        <w:t xml:space="preserve">To find out more about CAST Security, </w:t>
-      </w:r>
-      <w:hyperlink r:id="rId12" w:history="1">
-        <w:r>
-          <w:rPr>
-            <w:rStyle w:val="Hyperlink"/>
-          </w:rPr>
-          <w:t>click here</w:t>
-        </w:r>
-      </w:hyperlink>
-      <w:r>
-        <w:t>.</w:t>
-      </w:r>
-    </w:p>
+    <w:bookmarkEnd w:id="63"/>
+    <w:bookmarkEnd w:id="64"/>
+    <w:bookmarkEnd w:id="65"/>
+    <w:bookmarkEnd w:id="66"/>
+    <w:bookmarkEnd w:id="67"/>
     <w:p>
       <w:pPr>
         <w:ind w:right="657"/>
@@ -9801,9 +9719,9 @@
       </w:pPr>
     </w:p>
     <w:sectPr>
-      <w:headerReference w:type="default" r:id="rId13"/>
-      <w:footerReference w:type="default" r:id="rId14"/>
-      <w:headerReference w:type="first" r:id="rId15"/>
+      <w:headerReference w:type="default" r:id="rId12"/>
+      <w:footerReference w:type="default" r:id="rId13"/>
+      <w:headerReference w:type="first" r:id="rId14"/>
       <w:pgSz w:w="11907" w:h="16840" w:code="9"/>
       <w:pgMar w:top="851" w:right="540" w:bottom="1418" w:left="1440" w:header="630" w:footer="312" w:gutter="0"/>
       <w:pgNumType w:start="1"/>

</xml_diff>

<commit_message>
REPORTGEN-669: update MIPS reports with GRA infos
</commit_message>
<xml_diff>
--- a/CastReporting.Reporting.Core/Templates/Application/Compliance reports/MIPS Reduction Compliance Report.docx
+++ b/CastReporting.Reporting.Core/Templates/Application/Compliance reports/MIPS Reduction Compliance Report.docx
@@ -6606,7 +6606,63 @@
           <w:rFonts w:asciiTheme="minorHAnsi" w:hAnsiTheme="minorHAnsi" w:cstheme="minorHAnsi"/>
           <w:sz w:val="20"/>
         </w:rPr>
-        <w:t>This section provides the most severe structural quality violations for the application and contributing to the MIPS Reduction Index.</w:t>
+        <w:t xml:space="preserve">This section provides </w:t>
+      </w:r>
+      <w:r>
+        <w:rPr>
+          <w:rFonts w:asciiTheme="minorHAnsi" w:hAnsiTheme="minorHAnsi" w:cstheme="minorHAnsi"/>
+          <w:sz w:val="20"/>
+        </w:rPr>
+        <w:t xml:space="preserve">a summary of </w:t>
+      </w:r>
+      <w:r>
+        <w:rPr>
+          <w:rFonts w:asciiTheme="minorHAnsi" w:hAnsiTheme="minorHAnsi" w:cstheme="minorHAnsi"/>
+          <w:sz w:val="20"/>
+        </w:rPr>
+        <w:t xml:space="preserve">the most severe </w:t>
+      </w:r>
+      <w:r>
+        <w:rPr>
+          <w:rFonts w:asciiTheme="minorHAnsi" w:hAnsiTheme="minorHAnsi" w:cstheme="minorHAnsi"/>
+          <w:sz w:val="20"/>
+        </w:rPr>
+        <w:t xml:space="preserve">violations identified in the </w:t>
+      </w:r>
+      <w:r>
+        <w:rPr>
+          <w:rFonts w:asciiTheme="minorHAnsi" w:hAnsiTheme="minorHAnsi" w:cstheme="minorHAnsi"/>
+          <w:sz w:val="20"/>
+        </w:rPr>
+        <w:t xml:space="preserve">structural quality </w:t>
+      </w:r>
+      <w:r>
+        <w:rPr>
+          <w:rFonts w:asciiTheme="minorHAnsi" w:hAnsiTheme="minorHAnsi" w:cstheme="minorHAnsi"/>
+          <w:sz w:val="20"/>
+        </w:rPr>
+        <w:t xml:space="preserve">analysis and measurement by CAST AIP against </w:t>
+      </w:r>
+      <w:r>
+        <w:rPr>
+          <w:rFonts w:asciiTheme="minorHAnsi" w:hAnsiTheme="minorHAnsi" w:cstheme="minorHAnsi"/>
+          <w:sz w:val="20"/>
+        </w:rPr>
+        <w:t>the MIPS</w:t>
+      </w:r>
+      <w:r>
+        <w:rPr>
+          <w:rFonts w:asciiTheme="minorHAnsi" w:hAnsiTheme="minorHAnsi" w:cstheme="minorHAnsi"/>
+          <w:sz w:val="20"/>
+        </w:rPr>
+        <w:t xml:space="preserve"> (Million Instructions Per Second)</w:t>
+      </w:r>
+      <w:r>
+        <w:rPr>
+          <w:rFonts w:asciiTheme="minorHAnsi" w:hAnsiTheme="minorHAnsi" w:cstheme="minorHAnsi"/>
+          <w:sz w:val="20"/>
+        </w:rPr>
+        <w:t xml:space="preserve"> Reduction Index.</w:t>
       </w:r>
     </w:p>
     <w:p>
@@ -7207,8 +7263,8 @@
       <w:bookmarkStart w:id="36" w:name="_Toc41377761"/>
       <w:bookmarkStart w:id="37" w:name="_Toc41378056"/>
       <w:bookmarkStart w:id="38" w:name="_Toc44316411"/>
-      <w:bookmarkStart w:id="39" w:name="_Hlk41378424"/>
-      <w:bookmarkStart w:id="40" w:name="_Toc44398937"/>
+      <w:bookmarkStart w:id="39" w:name="_Toc44398937"/>
+      <w:bookmarkStart w:id="40" w:name="_Hlk41378424"/>
       <w:r>
         <w:rPr>
           <w:rFonts w:eastAsia="Calibri"/>
@@ -7220,7 +7276,7 @@
       <w:bookmarkEnd w:id="36"/>
       <w:bookmarkEnd w:id="37"/>
       <w:bookmarkEnd w:id="38"/>
-      <w:bookmarkEnd w:id="40"/>
+      <w:bookmarkEnd w:id="39"/>
     </w:p>
     <w:p>
       <w:pPr>
@@ -7251,27 +7307,7 @@
           <w:sz w:val="20"/>
           <w:szCs w:val="20"/>
         </w:rPr>
-        <w:t xml:space="preserve">Some statements are known as being resource consuming and therefore should be avoided. It is the also case of </w:t>
-      </w:r>
-      <w:proofErr w:type="gramStart"/>
-      <w:r>
-        <w:rPr>
-          <w:rFonts w:asciiTheme="minorHAnsi" w:hAnsiTheme="minorHAnsi" w:cstheme="minorHAnsi"/>
-          <w:color w:val="auto"/>
-          <w:sz w:val="20"/>
-          <w:szCs w:val="20"/>
-        </w:rPr>
-        <w:t>particular constructs</w:t>
-      </w:r>
-      <w:proofErr w:type="gramEnd"/>
-      <w:r>
-        <w:rPr>
-          <w:rFonts w:asciiTheme="minorHAnsi" w:hAnsiTheme="minorHAnsi" w:cstheme="minorHAnsi"/>
-          <w:color w:val="auto"/>
-          <w:sz w:val="20"/>
-          <w:szCs w:val="20"/>
-        </w:rPr>
-        <w:t>, mainly based on loops, as well.</w:t>
+        <w:t>Some statements are known as being resource consuming and therefore should be avoided. It is the also case of particular constructs, mainly based on loops, as well.</w:t>
       </w:r>
     </w:p>
     <w:p>
@@ -8804,7 +8840,6 @@
         </w:rPr>
         <w:t xml:space="preserve">Application reliability influences the MIPS value. Each time a transaction stops or a batch terminates, the system </w:t>
       </w:r>
-      <w:proofErr w:type="gramStart"/>
       <w:r>
         <w:rPr>
           <w:rFonts w:asciiTheme="minorHAnsi" w:hAnsiTheme="minorHAnsi" w:cstheme="minorHAnsi"/>
@@ -8812,9 +8847,8 @@
           <w:sz w:val="20"/>
           <w:szCs w:val="20"/>
         </w:rPr>
-        <w:t>has to</w:t>
+        <w:t>must</w:t>
       </w:r>
-      <w:proofErr w:type="gramEnd"/>
       <w:r>
         <w:rPr>
           <w:rFonts w:asciiTheme="minorHAnsi" w:hAnsiTheme="minorHAnsi" w:cstheme="minorHAnsi"/>
@@ -8822,25 +8856,7 @@
           <w:sz w:val="20"/>
           <w:szCs w:val="20"/>
         </w:rPr>
-        <w:t xml:space="preserve"> log the issue and reload the context. These system operations </w:t>
-      </w:r>
-      <w:r>
-        <w:rPr>
-          <w:rFonts w:asciiTheme="minorHAnsi" w:hAnsiTheme="minorHAnsi" w:cstheme="minorHAnsi"/>
-          <w:color w:val="auto"/>
-          <w:sz w:val="20"/>
-          <w:szCs w:val="20"/>
-        </w:rPr>
-        <w:t>consume</w:t>
-      </w:r>
-      <w:r>
-        <w:rPr>
-          <w:rFonts w:asciiTheme="minorHAnsi" w:hAnsiTheme="minorHAnsi" w:cstheme="minorHAnsi"/>
-          <w:color w:val="auto"/>
-          <w:sz w:val="20"/>
-          <w:szCs w:val="20"/>
-        </w:rPr>
-        <w:t xml:space="preserve"> resources and should be avoided as much as possible. </w:t>
+        <w:t xml:space="preserve"> log the issue and reload the context. These system operations consume resources and should be avoided as much as possible. </w:t>
       </w:r>
     </w:p>
     <w:p>
@@ -9516,7 +9532,7 @@
         <w:t>MIPS Reduction – focus on avoiding transaction failure</w:t>
       </w:r>
     </w:p>
-    <w:bookmarkEnd w:id="39"/>
+    <w:bookmarkEnd w:id="40"/>
     <w:p>
       <w:pPr>
         <w:pStyle w:val="BodyContent"/>
@@ -9629,25 +9645,7 @@
           <w:sz w:val="20"/>
           <w:szCs w:val="22"/>
         </w:rPr>
-        <w:t xml:space="preserve">Software Intelligence creates understanding into software architecture, end to end transaction flows, data access patterns and more, helping teams work confidently and faster. Hundreds of companies rely on CAST Software Intelligence to improve end-user satisfaction and time-to-market, prevent business </w:t>
-      </w:r>
-      <w:proofErr w:type="gramStart"/>
-      <w:r>
-        <w:rPr>
-          <w:rFonts w:asciiTheme="minorHAnsi" w:hAnsiTheme="minorHAnsi" w:cstheme="minorHAnsi"/>
-          <w:sz w:val="20"/>
-          <w:szCs w:val="22"/>
-        </w:rPr>
-        <w:t>disruption</w:t>
-      </w:r>
-      <w:proofErr w:type="gramEnd"/>
-      <w:r>
-        <w:rPr>
-          <w:rFonts w:asciiTheme="minorHAnsi" w:hAnsiTheme="minorHAnsi" w:cstheme="minorHAnsi"/>
-          <w:sz w:val="20"/>
-          <w:szCs w:val="22"/>
-        </w:rPr>
-        <w:t xml:space="preserve"> and reduce cost, enabling them to move past today’s obstacles and to tackle the next wave of innovation.</w:t>
+        <w:t>Software Intelligence creates understanding into software architecture, end to end transaction flows, data access patterns and more, helping teams work confidently and faster. Hundreds of companies rely on CAST Software Intelligence to improve end-user satisfaction and time-to-market, prevent business disruption and reduce cost, enabling them to move past today’s obstacles and to tackle the next wave of innovation.</w:t>
       </w:r>
     </w:p>
     <w:p>

</xml_diff>